<commit_message>
fixed err#16: delete occlusions with marked tracks
</commit_message>
<xml_diff>
--- a/utilities/track-test_cases.docx
+++ b/utilities/track-test_cases.docx
@@ -877,8 +877,6 @@
           <w:lang w:val="en-US" w:eastAsia="de-DE"/>
         </w:rPr>
       </w:pPr>
-      <w:bookmarkStart w:id="0" w:name="_GoBack"/>
-      <w:bookmarkEnd w:id="0"/>
       <w:proofErr w:type="gramStart"/>
       <w:r>
         <w:rPr>
@@ -1505,7 +1503,7 @@
                 <v:shape id="_x0000_i1025" type="#_x0000_t75" style="width:309pt;height:171.75pt" o:ole="">
                   <v:imagedata r:id="rId6" o:title=""/>
                 </v:shape>
-                <o:OLEObject Type="Embed" ProgID="PBrush" ShapeID="_x0000_i1025" DrawAspect="Content" ObjectID="_1614334650" r:id="rId7"/>
+                <o:OLEObject Type="Embed" ProgID="PBrush" ShapeID="_x0000_i1025" DrawAspect="Content" ObjectID="_1614949831" r:id="rId7"/>
               </w:object>
             </w:r>
           </w:p>
@@ -1573,7 +1571,7 @@
                 <v:shape id="_x0000_i1026" type="#_x0000_t75" style="width:309.75pt;height:171pt" o:ole="">
                   <v:imagedata r:id="rId8" o:title=""/>
                 </v:shape>
-                <o:OLEObject Type="Embed" ProgID="PBrush" ShapeID="_x0000_i1026" DrawAspect="Content" ObjectID="_1614334651" r:id="rId9"/>
+                <o:OLEObject Type="Embed" ProgID="PBrush" ShapeID="_x0000_i1026" DrawAspect="Content" ObjectID="_1614949832" r:id="rId9"/>
               </w:object>
             </w:r>
           </w:p>
@@ -1641,7 +1639,7 @@
                 <v:shape id="_x0000_i1027" type="#_x0000_t75" style="width:309.75pt;height:171pt" o:ole="">
                   <v:imagedata r:id="rId10" o:title=""/>
                 </v:shape>
-                <o:OLEObject Type="Embed" ProgID="PBrush" ShapeID="_x0000_i1027" DrawAspect="Content" ObjectID="_1614334652" r:id="rId11"/>
+                <o:OLEObject Type="Embed" ProgID="PBrush" ShapeID="_x0000_i1027" DrawAspect="Content" ObjectID="_1614949833" r:id="rId11"/>
               </w:object>
             </w:r>
           </w:p>
@@ -1675,6 +1673,428 @@
         </w:rPr>
       </w:pPr>
     </w:p>
+    <w:p>
+      <w:pPr>
+        <w:rPr>
+          <w:rFonts w:eastAsia="Times New Roman" w:cs="Courier New"/>
+          <w:lang w:val="en-US" w:eastAsia="de-DE"/>
+        </w:rPr>
+      </w:pPr>
+      <w:r>
+        <w:rPr>
+          <w:rFonts w:eastAsia="Times New Roman" w:cs="Courier New"/>
+          <w:lang w:val="en-US" w:eastAsia="de-DE"/>
+        </w:rPr>
+        <w:br w:type="page"/>
+      </w:r>
+    </w:p>
+    <w:p>
+      <w:pPr>
+        <w:tabs>
+          <w:tab w:val="left" w:pos="916"/>
+          <w:tab w:val="left" w:pos="1832"/>
+          <w:tab w:val="left" w:pos="2748"/>
+          <w:tab w:val="left" w:pos="3664"/>
+          <w:tab w:val="left" w:pos="4580"/>
+          <w:tab w:val="left" w:pos="5496"/>
+          <w:tab w:val="left" w:pos="6412"/>
+          <w:tab w:val="left" w:pos="7328"/>
+          <w:tab w:val="left" w:pos="8244"/>
+          <w:tab w:val="left" w:pos="9160"/>
+          <w:tab w:val="left" w:pos="10076"/>
+          <w:tab w:val="left" w:pos="10992"/>
+          <w:tab w:val="left" w:pos="11908"/>
+          <w:tab w:val="left" w:pos="12824"/>
+          <w:tab w:val="left" w:pos="13740"/>
+          <w:tab w:val="left" w:pos="14656"/>
+        </w:tabs>
+        <w:spacing w:after="0" w:line="240" w:lineRule="auto"/>
+        <w:rPr>
+          <w:rFonts w:eastAsia="Times New Roman" w:cs="Courier New"/>
+          <w:lang w:val="en-US" w:eastAsia="de-DE"/>
+        </w:rPr>
+      </w:pPr>
+      <w:r>
+        <w:rPr>
+          <w:rFonts w:eastAsia="Times New Roman" w:cs="Courier New"/>
+          <w:lang w:val="en-US" w:eastAsia="de-DE"/>
+        </w:rPr>
+        <w:lastRenderedPageBreak/>
+        <w:t>Assign in Occlusion - asymmetric occlusion</w:t>
+      </w:r>
+    </w:p>
+    <w:p>
+      <w:pPr>
+        <w:tabs>
+          <w:tab w:val="left" w:pos="916"/>
+          <w:tab w:val="left" w:pos="1832"/>
+          <w:tab w:val="left" w:pos="2748"/>
+          <w:tab w:val="left" w:pos="3664"/>
+          <w:tab w:val="left" w:pos="4580"/>
+          <w:tab w:val="left" w:pos="5496"/>
+          <w:tab w:val="left" w:pos="6412"/>
+          <w:tab w:val="left" w:pos="7328"/>
+          <w:tab w:val="left" w:pos="8244"/>
+          <w:tab w:val="left" w:pos="9160"/>
+          <w:tab w:val="left" w:pos="10076"/>
+          <w:tab w:val="left" w:pos="10992"/>
+          <w:tab w:val="left" w:pos="11908"/>
+          <w:tab w:val="left" w:pos="12824"/>
+          <w:tab w:val="left" w:pos="13740"/>
+          <w:tab w:val="left" w:pos="14656"/>
+        </w:tabs>
+        <w:spacing w:after="0" w:line="240" w:lineRule="auto"/>
+        <w:rPr>
+          <w:rFonts w:eastAsia="Times New Roman" w:cs="Courier New"/>
+          <w:lang w:val="en-US" w:eastAsia="de-DE"/>
+        </w:rPr>
+      </w:pPr>
+      <w:r>
+        <w:rPr>
+          <w:rFonts w:eastAsia="Times New Roman" w:cs="Courier New"/>
+          <w:lang w:val="en-US" w:eastAsia="de-DE"/>
+        </w:rPr>
+        <w:t xml:space="preserve">fix: intersection between blob and occlusion </w:t>
+      </w:r>
+      <w:proofErr w:type="spellStart"/>
+      <w:r>
+        <w:rPr>
+          <w:rFonts w:eastAsia="Times New Roman" w:cs="Courier New"/>
+          <w:lang w:val="en-US" w:eastAsia="de-DE"/>
+        </w:rPr>
+        <w:t>rect</w:t>
+      </w:r>
+      <w:proofErr w:type="spellEnd"/>
+      <w:r>
+        <w:rPr>
+          <w:rFonts w:eastAsia="Times New Roman" w:cs="Courier New"/>
+          <w:lang w:val="en-US" w:eastAsia="de-DE"/>
+        </w:rPr>
+        <w:t>: 8</w:t>
+      </w:r>
+      <w:bookmarkStart w:id="0" w:name="_GoBack"/>
+      <w:bookmarkEnd w:id="0"/>
+      <w:r>
+        <w:rPr>
+          <w:rFonts w:eastAsia="Times New Roman" w:cs="Courier New"/>
+          <w:lang w:val="en-US" w:eastAsia="de-DE"/>
+        </w:rPr>
+        <w:t xml:space="preserve">0% </w:t>
+      </w:r>
+      <w:r>
+        <w:rPr>
+          <w:rFonts w:eastAsia="Times New Roman" w:cs="Courier New"/>
+          <w:lang w:val="en-US" w:eastAsia="de-DE"/>
+        </w:rPr>
+        <w:sym w:font="Wingdings" w:char="F0E0"/>
+      </w:r>
+      <w:r>
+        <w:rPr>
+          <w:rFonts w:eastAsia="Times New Roman" w:cs="Courier New"/>
+          <w:lang w:val="en-US" w:eastAsia="de-DE"/>
+        </w:rPr>
+        <w:t xml:space="preserve"> 70%</w:t>
+      </w:r>
+    </w:p>
+    <w:tbl>
+      <w:tblPr>
+        <w:tblStyle w:val="Tabellenraster"/>
+        <w:tblW w:w="0" w:type="auto"/>
+        <w:tblLook w:val="04A0" w:firstRow="1" w:lastRow="0" w:firstColumn="1" w:lastColumn="0" w:noHBand="0" w:noVBand="1"/>
+      </w:tblPr>
+      <w:tblGrid>
+        <w:gridCol w:w="2802"/>
+        <w:gridCol w:w="6486"/>
+      </w:tblGrid>
+      <w:tr>
+        <w:tc>
+          <w:tcPr>
+            <w:tcW w:w="2802" w:type="dxa"/>
+          </w:tcPr>
+          <w:p>
+            <w:pPr>
+              <w:tabs>
+                <w:tab w:val="left" w:pos="916"/>
+                <w:tab w:val="left" w:pos="1832"/>
+                <w:tab w:val="left" w:pos="2748"/>
+                <w:tab w:val="left" w:pos="3664"/>
+                <w:tab w:val="left" w:pos="4580"/>
+                <w:tab w:val="left" w:pos="5496"/>
+                <w:tab w:val="left" w:pos="6412"/>
+                <w:tab w:val="left" w:pos="7328"/>
+                <w:tab w:val="left" w:pos="8244"/>
+                <w:tab w:val="left" w:pos="9160"/>
+                <w:tab w:val="left" w:pos="10076"/>
+                <w:tab w:val="left" w:pos="10992"/>
+                <w:tab w:val="left" w:pos="11908"/>
+                <w:tab w:val="left" w:pos="12824"/>
+                <w:tab w:val="left" w:pos="13740"/>
+                <w:tab w:val="left" w:pos="14656"/>
+              </w:tabs>
+              <w:rPr>
+                <w:rFonts w:eastAsia="Times New Roman" w:cs="Courier New"/>
+                <w:lang w:val="en-US" w:eastAsia="de-DE"/>
+              </w:rPr>
+            </w:pPr>
+          </w:p>
+        </w:tc>
+        <w:tc>
+          <w:tcPr>
+            <w:tcW w:w="6486" w:type="dxa"/>
+          </w:tcPr>
+          <w:p>
+            <w:pPr>
+              <w:tabs>
+                <w:tab w:val="left" w:pos="916"/>
+                <w:tab w:val="left" w:pos="1832"/>
+                <w:tab w:val="left" w:pos="2748"/>
+                <w:tab w:val="left" w:pos="3664"/>
+                <w:tab w:val="left" w:pos="4580"/>
+                <w:tab w:val="left" w:pos="5496"/>
+                <w:tab w:val="left" w:pos="6412"/>
+                <w:tab w:val="left" w:pos="7328"/>
+                <w:tab w:val="left" w:pos="8244"/>
+                <w:tab w:val="left" w:pos="9160"/>
+                <w:tab w:val="left" w:pos="10076"/>
+                <w:tab w:val="left" w:pos="10992"/>
+                <w:tab w:val="left" w:pos="11908"/>
+                <w:tab w:val="left" w:pos="12824"/>
+                <w:tab w:val="left" w:pos="13740"/>
+                <w:tab w:val="left" w:pos="14656"/>
+              </w:tabs>
+              <w:rPr>
+                <w:rFonts w:eastAsia="Times New Roman" w:cs="Courier New"/>
+                <w:lang w:val="en-US" w:eastAsia="de-DE"/>
+              </w:rPr>
+            </w:pPr>
+            <w:r>
+              <w:object w:dxaOrig="6165" w:dyaOrig="3405">
+                <v:shape id="_x0000_i1028" type="#_x0000_t75" style="width:308.25pt;height:170.25pt" o:ole="">
+                  <v:imagedata r:id="rId12" o:title=""/>
+                </v:shape>
+                <o:OLEObject Type="Embed" ProgID="PBrush" ShapeID="_x0000_i1028" DrawAspect="Content" ObjectID="_1614949834" r:id="rId13"/>
+              </w:object>
+            </w:r>
+          </w:p>
+        </w:tc>
+      </w:tr>
+      <w:tr>
+        <w:tc>
+          <w:tcPr>
+            <w:tcW w:w="2802" w:type="dxa"/>
+          </w:tcPr>
+          <w:p>
+            <w:pPr>
+              <w:tabs>
+                <w:tab w:val="left" w:pos="916"/>
+                <w:tab w:val="left" w:pos="1832"/>
+                <w:tab w:val="left" w:pos="2748"/>
+                <w:tab w:val="left" w:pos="3664"/>
+                <w:tab w:val="left" w:pos="4580"/>
+                <w:tab w:val="left" w:pos="5496"/>
+                <w:tab w:val="left" w:pos="6412"/>
+                <w:tab w:val="left" w:pos="7328"/>
+                <w:tab w:val="left" w:pos="8244"/>
+                <w:tab w:val="left" w:pos="9160"/>
+                <w:tab w:val="left" w:pos="10076"/>
+                <w:tab w:val="left" w:pos="10992"/>
+                <w:tab w:val="left" w:pos="11908"/>
+                <w:tab w:val="left" w:pos="12824"/>
+                <w:tab w:val="left" w:pos="13740"/>
+                <w:tab w:val="left" w:pos="14656"/>
+              </w:tabs>
+              <w:rPr>
+                <w:rFonts w:eastAsia="Times New Roman" w:cs="Courier New"/>
+                <w:lang w:val="en-US" w:eastAsia="de-DE"/>
+              </w:rPr>
+            </w:pPr>
+          </w:p>
+        </w:tc>
+        <w:tc>
+          <w:tcPr>
+            <w:tcW w:w="6486" w:type="dxa"/>
+          </w:tcPr>
+          <w:p>
+            <w:pPr>
+              <w:tabs>
+                <w:tab w:val="left" w:pos="916"/>
+                <w:tab w:val="left" w:pos="1832"/>
+                <w:tab w:val="left" w:pos="2748"/>
+                <w:tab w:val="left" w:pos="3664"/>
+                <w:tab w:val="left" w:pos="4580"/>
+                <w:tab w:val="left" w:pos="5496"/>
+                <w:tab w:val="left" w:pos="6412"/>
+                <w:tab w:val="left" w:pos="7328"/>
+                <w:tab w:val="left" w:pos="8244"/>
+                <w:tab w:val="left" w:pos="9160"/>
+                <w:tab w:val="left" w:pos="10076"/>
+                <w:tab w:val="left" w:pos="10992"/>
+                <w:tab w:val="left" w:pos="11908"/>
+                <w:tab w:val="left" w:pos="12824"/>
+                <w:tab w:val="left" w:pos="13740"/>
+                <w:tab w:val="left" w:pos="14656"/>
+              </w:tabs>
+              <w:rPr>
+                <w:rFonts w:eastAsia="Times New Roman" w:cs="Courier New"/>
+                <w:lang w:val="en-US" w:eastAsia="de-DE"/>
+              </w:rPr>
+            </w:pPr>
+            <w:r>
+              <w:object w:dxaOrig="6180" w:dyaOrig="3435">
+                <v:shape id="_x0000_i1029" type="#_x0000_t75" style="width:309pt;height:171.75pt" o:ole="">
+                  <v:imagedata r:id="rId14" o:title=""/>
+                </v:shape>
+                <o:OLEObject Type="Embed" ProgID="PBrush" ShapeID="_x0000_i1029" DrawAspect="Content" ObjectID="_1614949835" r:id="rId15"/>
+              </w:object>
+            </w:r>
+          </w:p>
+        </w:tc>
+      </w:tr>
+      <w:tr>
+        <w:tc>
+          <w:tcPr>
+            <w:tcW w:w="2802" w:type="dxa"/>
+          </w:tcPr>
+          <w:p>
+            <w:pPr>
+              <w:tabs>
+                <w:tab w:val="left" w:pos="916"/>
+                <w:tab w:val="left" w:pos="1832"/>
+                <w:tab w:val="left" w:pos="2748"/>
+                <w:tab w:val="left" w:pos="3664"/>
+                <w:tab w:val="left" w:pos="4580"/>
+                <w:tab w:val="left" w:pos="5496"/>
+                <w:tab w:val="left" w:pos="6412"/>
+                <w:tab w:val="left" w:pos="7328"/>
+                <w:tab w:val="left" w:pos="8244"/>
+                <w:tab w:val="left" w:pos="9160"/>
+                <w:tab w:val="left" w:pos="10076"/>
+                <w:tab w:val="left" w:pos="10992"/>
+                <w:tab w:val="left" w:pos="11908"/>
+                <w:tab w:val="left" w:pos="12824"/>
+                <w:tab w:val="left" w:pos="13740"/>
+                <w:tab w:val="left" w:pos="14656"/>
+              </w:tabs>
+              <w:rPr>
+                <w:rFonts w:eastAsia="Times New Roman" w:cs="Courier New"/>
+                <w:lang w:val="en-US" w:eastAsia="de-DE"/>
+              </w:rPr>
+            </w:pPr>
+          </w:p>
+        </w:tc>
+        <w:tc>
+          <w:tcPr>
+            <w:tcW w:w="6486" w:type="dxa"/>
+          </w:tcPr>
+          <w:p>
+            <w:pPr>
+              <w:tabs>
+                <w:tab w:val="left" w:pos="916"/>
+                <w:tab w:val="left" w:pos="1832"/>
+                <w:tab w:val="left" w:pos="2748"/>
+                <w:tab w:val="left" w:pos="3664"/>
+                <w:tab w:val="left" w:pos="4580"/>
+                <w:tab w:val="left" w:pos="5496"/>
+                <w:tab w:val="left" w:pos="6412"/>
+                <w:tab w:val="left" w:pos="7328"/>
+                <w:tab w:val="left" w:pos="8244"/>
+                <w:tab w:val="left" w:pos="9160"/>
+                <w:tab w:val="left" w:pos="10076"/>
+                <w:tab w:val="left" w:pos="10992"/>
+                <w:tab w:val="left" w:pos="11908"/>
+                <w:tab w:val="left" w:pos="12824"/>
+                <w:tab w:val="left" w:pos="13740"/>
+                <w:tab w:val="left" w:pos="14656"/>
+              </w:tabs>
+              <w:rPr>
+                <w:rFonts w:eastAsia="Times New Roman" w:cs="Courier New"/>
+                <w:lang w:val="en-US" w:eastAsia="de-DE"/>
+              </w:rPr>
+            </w:pPr>
+            <w:r>
+              <w:object w:dxaOrig="6180" w:dyaOrig="3405">
+                <v:shape id="_x0000_i1030" type="#_x0000_t75" style="width:309pt;height:170.25pt" o:ole="">
+                  <v:imagedata r:id="rId16" o:title=""/>
+                </v:shape>
+                <o:OLEObject Type="Embed" ProgID="PBrush" ShapeID="_x0000_i1030" DrawAspect="Content" ObjectID="_1614949836" r:id="rId17"/>
+              </w:object>
+            </w:r>
+          </w:p>
+        </w:tc>
+      </w:tr>
+      <w:tr>
+        <w:tc>
+          <w:tcPr>
+            <w:tcW w:w="2802" w:type="dxa"/>
+          </w:tcPr>
+          <w:p>
+            <w:pPr>
+              <w:tabs>
+                <w:tab w:val="left" w:pos="916"/>
+                <w:tab w:val="left" w:pos="1832"/>
+                <w:tab w:val="left" w:pos="2748"/>
+                <w:tab w:val="left" w:pos="3664"/>
+                <w:tab w:val="left" w:pos="4580"/>
+                <w:tab w:val="left" w:pos="5496"/>
+                <w:tab w:val="left" w:pos="6412"/>
+                <w:tab w:val="left" w:pos="7328"/>
+                <w:tab w:val="left" w:pos="8244"/>
+                <w:tab w:val="left" w:pos="9160"/>
+                <w:tab w:val="left" w:pos="10076"/>
+                <w:tab w:val="left" w:pos="10992"/>
+                <w:tab w:val="left" w:pos="11908"/>
+                <w:tab w:val="left" w:pos="12824"/>
+                <w:tab w:val="left" w:pos="13740"/>
+                <w:tab w:val="left" w:pos="14656"/>
+              </w:tabs>
+              <w:rPr>
+                <w:rFonts w:eastAsia="Times New Roman" w:cs="Courier New"/>
+                <w:lang w:val="en-US" w:eastAsia="de-DE"/>
+              </w:rPr>
+            </w:pPr>
+          </w:p>
+        </w:tc>
+        <w:tc>
+          <w:tcPr>
+            <w:tcW w:w="6486" w:type="dxa"/>
+          </w:tcPr>
+          <w:p>
+            <w:pPr>
+              <w:tabs>
+                <w:tab w:val="left" w:pos="916"/>
+                <w:tab w:val="left" w:pos="1832"/>
+                <w:tab w:val="left" w:pos="2748"/>
+                <w:tab w:val="left" w:pos="3664"/>
+                <w:tab w:val="left" w:pos="4580"/>
+                <w:tab w:val="left" w:pos="5496"/>
+                <w:tab w:val="left" w:pos="6412"/>
+                <w:tab w:val="left" w:pos="7328"/>
+                <w:tab w:val="left" w:pos="8244"/>
+                <w:tab w:val="left" w:pos="9160"/>
+                <w:tab w:val="left" w:pos="10076"/>
+                <w:tab w:val="left" w:pos="10992"/>
+                <w:tab w:val="left" w:pos="11908"/>
+                <w:tab w:val="left" w:pos="12824"/>
+                <w:tab w:val="left" w:pos="13740"/>
+                <w:tab w:val="left" w:pos="14656"/>
+              </w:tabs>
+              <w:rPr>
+                <w:rFonts w:eastAsia="Times New Roman" w:cs="Courier New"/>
+                <w:lang w:val="en-US" w:eastAsia="de-DE"/>
+              </w:rPr>
+            </w:pPr>
+            <w:r>
+              <w:object w:dxaOrig="6180" w:dyaOrig="3405">
+                <v:shape id="_x0000_i1031" type="#_x0000_t75" style="width:309pt;height:170.25pt" o:ole="">
+                  <v:imagedata r:id="rId18" o:title=""/>
+                </v:shape>
+                <o:OLEObject Type="Embed" ProgID="PBrush" ShapeID="_x0000_i1031" DrawAspect="Content" ObjectID="_1614949837" r:id="rId19"/>
+              </w:object>
+            </w:r>
+          </w:p>
+        </w:tc>
+      </w:tr>
+    </w:tbl>
     <w:p>
       <w:pPr>
         <w:tabs>

</xml_diff>

<commit_message>
fixed: extend occlusion rect at roi border
</commit_message>
<xml_diff>
--- a/utilities/track-test_cases.docx
+++ b/utilities/track-test_cases.docx
@@ -1503,7 +1503,7 @@
                 <v:shape id="_x0000_i1025" type="#_x0000_t75" style="width:309pt;height:171.75pt" o:ole="">
                   <v:imagedata r:id="rId6" o:title=""/>
                 </v:shape>
-                <o:OLEObject Type="Embed" ProgID="PBrush" ShapeID="_x0000_i1025" DrawAspect="Content" ObjectID="_1614949831" r:id="rId7"/>
+                <o:OLEObject Type="Embed" ProgID="PBrush" ShapeID="_x0000_i1025" DrawAspect="Content" ObjectID="_1616759656" r:id="rId7"/>
               </w:object>
             </w:r>
           </w:p>
@@ -1571,7 +1571,7 @@
                 <v:shape id="_x0000_i1026" type="#_x0000_t75" style="width:309.75pt;height:171pt" o:ole="">
                   <v:imagedata r:id="rId8" o:title=""/>
                 </v:shape>
-                <o:OLEObject Type="Embed" ProgID="PBrush" ShapeID="_x0000_i1026" DrawAspect="Content" ObjectID="_1614949832" r:id="rId9"/>
+                <o:OLEObject Type="Embed" ProgID="PBrush" ShapeID="_x0000_i1026" DrawAspect="Content" ObjectID="_1616759657" r:id="rId9"/>
               </w:object>
             </w:r>
           </w:p>
@@ -1639,7 +1639,7 @@
                 <v:shape id="_x0000_i1027" type="#_x0000_t75" style="width:309.75pt;height:171pt" o:ole="">
                   <v:imagedata r:id="rId10" o:title=""/>
                 </v:shape>
-                <o:OLEObject Type="Embed" ProgID="PBrush" ShapeID="_x0000_i1027" DrawAspect="Content" ObjectID="_1614949833" r:id="rId11"/>
+                <o:OLEObject Type="Embed" ProgID="PBrush" ShapeID="_x0000_i1027" DrawAspect="Content" ObjectID="_1616759658" r:id="rId11"/>
               </w:object>
             </w:r>
           </w:p>
@@ -1770,16 +1770,7 @@
           <w:rFonts w:eastAsia="Times New Roman" w:cs="Courier New"/>
           <w:lang w:val="en-US" w:eastAsia="de-DE"/>
         </w:rPr>
-        <w:t>: 8</w:t>
-      </w:r>
-      <w:bookmarkStart w:id="0" w:name="_GoBack"/>
-      <w:bookmarkEnd w:id="0"/>
-      <w:r>
-        <w:rPr>
-          <w:rFonts w:eastAsia="Times New Roman" w:cs="Courier New"/>
-          <w:lang w:val="en-US" w:eastAsia="de-DE"/>
-        </w:rPr>
-        <w:t xml:space="preserve">0% </w:t>
+        <w:t xml:space="preserve">: 80% </w:t>
       </w:r>
       <w:r>
         <w:rPr>
@@ -1803,13 +1794,16 @@
         <w:tblLook w:val="04A0" w:firstRow="1" w:lastRow="0" w:firstColumn="1" w:lastColumn="0" w:noHBand="0" w:noVBand="1"/>
       </w:tblPr>
       <w:tblGrid>
-        <w:gridCol w:w="2802"/>
-        <w:gridCol w:w="6486"/>
+        <w:gridCol w:w="361"/>
+        <w:gridCol w:w="1552"/>
+        <w:gridCol w:w="7320"/>
+        <w:gridCol w:w="55"/>
       </w:tblGrid>
       <w:tr>
         <w:tc>
           <w:tcPr>
             <w:tcW w:w="2802" w:type="dxa"/>
+            <w:gridSpan w:val="2"/>
           </w:tcPr>
           <w:p>
             <w:pPr>
@@ -1841,6 +1835,7 @@
         <w:tc>
           <w:tcPr>
             <w:tcW w:w="6486" w:type="dxa"/>
+            <w:gridSpan w:val="2"/>
           </w:tcPr>
           <w:p>
             <w:pPr>
@@ -1872,7 +1867,7 @@
                 <v:shape id="_x0000_i1028" type="#_x0000_t75" style="width:308.25pt;height:170.25pt" o:ole="">
                   <v:imagedata r:id="rId12" o:title=""/>
                 </v:shape>
-                <o:OLEObject Type="Embed" ProgID="PBrush" ShapeID="_x0000_i1028" DrawAspect="Content" ObjectID="_1614949834" r:id="rId13"/>
+                <o:OLEObject Type="Embed" ProgID="PBrush" ShapeID="_x0000_i1028" DrawAspect="Content" ObjectID="_1616759659" r:id="rId13"/>
               </w:object>
             </w:r>
           </w:p>
@@ -1882,6 +1877,7 @@
         <w:tc>
           <w:tcPr>
             <w:tcW w:w="2802" w:type="dxa"/>
+            <w:gridSpan w:val="2"/>
           </w:tcPr>
           <w:p>
             <w:pPr>
@@ -1913,6 +1909,7 @@
         <w:tc>
           <w:tcPr>
             <w:tcW w:w="6486" w:type="dxa"/>
+            <w:gridSpan w:val="2"/>
           </w:tcPr>
           <w:p>
             <w:pPr>
@@ -1944,7 +1941,7 @@
                 <v:shape id="_x0000_i1029" type="#_x0000_t75" style="width:309pt;height:171.75pt" o:ole="">
                   <v:imagedata r:id="rId14" o:title=""/>
                 </v:shape>
-                <o:OLEObject Type="Embed" ProgID="PBrush" ShapeID="_x0000_i1029" DrawAspect="Content" ObjectID="_1614949835" r:id="rId15"/>
+                <o:OLEObject Type="Embed" ProgID="PBrush" ShapeID="_x0000_i1029" DrawAspect="Content" ObjectID="_1616759660" r:id="rId15"/>
               </w:object>
             </w:r>
           </w:p>
@@ -1954,6 +1951,7 @@
         <w:tc>
           <w:tcPr>
             <w:tcW w:w="2802" w:type="dxa"/>
+            <w:gridSpan w:val="2"/>
           </w:tcPr>
           <w:p>
             <w:pPr>
@@ -1985,6 +1983,7 @@
         <w:tc>
           <w:tcPr>
             <w:tcW w:w="6486" w:type="dxa"/>
+            <w:gridSpan w:val="2"/>
           </w:tcPr>
           <w:p>
             <w:pPr>
@@ -2016,7 +2015,7 @@
                 <v:shape id="_x0000_i1030" type="#_x0000_t75" style="width:309pt;height:170.25pt" o:ole="">
                   <v:imagedata r:id="rId16" o:title=""/>
                 </v:shape>
-                <o:OLEObject Type="Embed" ProgID="PBrush" ShapeID="_x0000_i1030" DrawAspect="Content" ObjectID="_1614949836" r:id="rId17"/>
+                <o:OLEObject Type="Embed" ProgID="PBrush" ShapeID="_x0000_i1030" DrawAspect="Content" ObjectID="_1616759661" r:id="rId17"/>
               </w:object>
             </w:r>
           </w:p>
@@ -2026,6 +2025,7 @@
         <w:tc>
           <w:tcPr>
             <w:tcW w:w="2802" w:type="dxa"/>
+            <w:gridSpan w:val="2"/>
           </w:tcPr>
           <w:p>
             <w:pPr>
@@ -2057,6 +2057,7 @@
         <w:tc>
           <w:tcPr>
             <w:tcW w:w="6486" w:type="dxa"/>
+            <w:gridSpan w:val="2"/>
           </w:tcPr>
           <w:p>
             <w:pPr>
@@ -2088,9 +2089,595 @@
                 <v:shape id="_x0000_i1031" type="#_x0000_t75" style="width:309pt;height:170.25pt" o:ole="">
                   <v:imagedata r:id="rId18" o:title=""/>
                 </v:shape>
-                <o:OLEObject Type="Embed" ProgID="PBrush" ShapeID="_x0000_i1031" DrawAspect="Content" ObjectID="_1614949837" r:id="rId19"/>
+                <o:OLEObject Type="Embed" ProgID="PBrush" ShapeID="_x0000_i1031" DrawAspect="Content" ObjectID="_1616759662" r:id="rId19"/>
               </w:object>
             </w:r>
+          </w:p>
+        </w:tc>
+      </w:tr>
+      <w:tr>
+        <w:trPr>
+          <w:gridAfter w:val="1"/>
+          <w:wAfter w:w="76" w:type="dxa"/>
+        </w:trPr>
+        <w:tc>
+          <w:tcPr>
+            <w:tcW w:w="670" w:type="dxa"/>
+          </w:tcPr>
+          <w:p>
+            <w:pPr>
+              <w:tabs>
+                <w:tab w:val="left" w:pos="916"/>
+                <w:tab w:val="left" w:pos="1832"/>
+                <w:tab w:val="left" w:pos="2748"/>
+                <w:tab w:val="left" w:pos="3664"/>
+                <w:tab w:val="left" w:pos="4580"/>
+                <w:tab w:val="left" w:pos="5496"/>
+                <w:tab w:val="left" w:pos="6412"/>
+                <w:tab w:val="left" w:pos="7328"/>
+                <w:tab w:val="left" w:pos="8244"/>
+                <w:tab w:val="left" w:pos="9160"/>
+                <w:tab w:val="left" w:pos="10076"/>
+                <w:tab w:val="left" w:pos="10992"/>
+                <w:tab w:val="left" w:pos="11908"/>
+                <w:tab w:val="left" w:pos="12824"/>
+                <w:tab w:val="left" w:pos="13740"/>
+                <w:tab w:val="left" w:pos="14656"/>
+              </w:tabs>
+              <w:rPr>
+                <w:rFonts w:eastAsia="Times New Roman" w:cs="Courier New"/>
+                <w:lang w:val="en-US" w:eastAsia="de-DE"/>
+              </w:rPr>
+            </w:pPr>
+          </w:p>
+        </w:tc>
+        <w:tc>
+          <w:tcPr>
+            <w:tcW w:w="8537" w:type="dxa"/>
+            <w:gridSpan w:val="2"/>
+          </w:tcPr>
+          <w:p>
+            <w:pPr>
+              <w:tabs>
+                <w:tab w:val="left" w:pos="916"/>
+                <w:tab w:val="left" w:pos="1832"/>
+                <w:tab w:val="left" w:pos="2748"/>
+                <w:tab w:val="left" w:pos="3664"/>
+                <w:tab w:val="left" w:pos="4580"/>
+                <w:tab w:val="left" w:pos="5496"/>
+                <w:tab w:val="left" w:pos="6412"/>
+                <w:tab w:val="left" w:pos="7328"/>
+                <w:tab w:val="left" w:pos="8244"/>
+                <w:tab w:val="left" w:pos="9160"/>
+                <w:tab w:val="left" w:pos="10076"/>
+                <w:tab w:val="left" w:pos="10992"/>
+                <w:tab w:val="left" w:pos="11908"/>
+                <w:tab w:val="left" w:pos="12824"/>
+                <w:tab w:val="left" w:pos="13740"/>
+                <w:tab w:val="left" w:pos="14656"/>
+              </w:tabs>
+              <w:rPr>
+                <w:rFonts w:eastAsia="Times New Roman" w:cs="Courier New"/>
+                <w:lang w:val="en-US" w:eastAsia="de-DE"/>
+              </w:rPr>
+            </w:pPr>
+            <w:r>
+              <w:object w:dxaOrig="9255" w:dyaOrig="3330">
+                <v:shape id="_x0000_i1032" type="#_x0000_t75" style="width:416.25pt;height:150pt;mso-position-horizontal:absolute" o:ole="">
+                  <v:imagedata r:id="rId20" o:title=""/>
+                </v:shape>
+                <o:OLEObject Type="Embed" ProgID="PBrush" ShapeID="_x0000_i1032" DrawAspect="Content" ObjectID="_1616759663" r:id="rId21"/>
+              </w:object>
+            </w:r>
+          </w:p>
+        </w:tc>
+      </w:tr>
+      <w:tr>
+        <w:trPr>
+          <w:gridAfter w:val="1"/>
+          <w:wAfter w:w="76" w:type="dxa"/>
+        </w:trPr>
+        <w:tc>
+          <w:tcPr>
+            <w:tcW w:w="670" w:type="dxa"/>
+          </w:tcPr>
+          <w:p>
+            <w:pPr>
+              <w:tabs>
+                <w:tab w:val="left" w:pos="916"/>
+                <w:tab w:val="left" w:pos="1832"/>
+                <w:tab w:val="left" w:pos="2748"/>
+                <w:tab w:val="left" w:pos="3664"/>
+                <w:tab w:val="left" w:pos="4580"/>
+                <w:tab w:val="left" w:pos="5496"/>
+                <w:tab w:val="left" w:pos="6412"/>
+                <w:tab w:val="left" w:pos="7328"/>
+                <w:tab w:val="left" w:pos="8244"/>
+                <w:tab w:val="left" w:pos="9160"/>
+                <w:tab w:val="left" w:pos="10076"/>
+                <w:tab w:val="left" w:pos="10992"/>
+                <w:tab w:val="left" w:pos="11908"/>
+                <w:tab w:val="left" w:pos="12824"/>
+                <w:tab w:val="left" w:pos="13740"/>
+                <w:tab w:val="left" w:pos="14656"/>
+              </w:tabs>
+              <w:rPr>
+                <w:rFonts w:eastAsia="Times New Roman" w:cs="Courier New"/>
+                <w:lang w:val="en-US" w:eastAsia="de-DE"/>
+              </w:rPr>
+            </w:pPr>
+          </w:p>
+        </w:tc>
+        <w:tc>
+          <w:tcPr>
+            <w:tcW w:w="8537" w:type="dxa"/>
+            <w:gridSpan w:val="2"/>
+          </w:tcPr>
+          <w:p>
+            <w:pPr>
+              <w:tabs>
+                <w:tab w:val="left" w:pos="916"/>
+                <w:tab w:val="left" w:pos="1832"/>
+                <w:tab w:val="left" w:pos="2748"/>
+                <w:tab w:val="left" w:pos="3664"/>
+                <w:tab w:val="left" w:pos="4580"/>
+                <w:tab w:val="left" w:pos="5496"/>
+                <w:tab w:val="left" w:pos="6412"/>
+                <w:tab w:val="left" w:pos="7328"/>
+                <w:tab w:val="left" w:pos="8244"/>
+                <w:tab w:val="left" w:pos="9160"/>
+                <w:tab w:val="left" w:pos="10076"/>
+                <w:tab w:val="left" w:pos="10992"/>
+                <w:tab w:val="left" w:pos="11908"/>
+                <w:tab w:val="left" w:pos="12824"/>
+                <w:tab w:val="left" w:pos="13740"/>
+                <w:tab w:val="left" w:pos="14656"/>
+              </w:tabs>
+              <w:rPr>
+                <w:rFonts w:eastAsia="Times New Roman" w:cs="Courier New"/>
+                <w:lang w:val="en-US" w:eastAsia="de-DE"/>
+              </w:rPr>
+            </w:pPr>
+            <w:r>
+              <w:object w:dxaOrig="9300" w:dyaOrig="3390">
+                <v:shape id="_x0000_i1033" type="#_x0000_t75" style="width:420pt;height:153pt;mso-position-horizontal:absolute" o:ole="">
+                  <v:imagedata r:id="rId22" o:title=""/>
+                </v:shape>
+                <o:OLEObject Type="Embed" ProgID="PBrush" ShapeID="_x0000_i1033" DrawAspect="Content" ObjectID="_1616759664" r:id="rId23"/>
+              </w:object>
+            </w:r>
+          </w:p>
+        </w:tc>
+      </w:tr>
+      <w:tr>
+        <w:trPr>
+          <w:gridAfter w:val="1"/>
+          <w:wAfter w:w="76" w:type="dxa"/>
+        </w:trPr>
+        <w:tc>
+          <w:tcPr>
+            <w:tcW w:w="670" w:type="dxa"/>
+          </w:tcPr>
+          <w:p>
+            <w:pPr>
+              <w:tabs>
+                <w:tab w:val="left" w:pos="916"/>
+                <w:tab w:val="left" w:pos="1832"/>
+                <w:tab w:val="left" w:pos="2748"/>
+                <w:tab w:val="left" w:pos="3664"/>
+                <w:tab w:val="left" w:pos="4580"/>
+                <w:tab w:val="left" w:pos="5496"/>
+                <w:tab w:val="left" w:pos="6412"/>
+                <w:tab w:val="left" w:pos="7328"/>
+                <w:tab w:val="left" w:pos="8244"/>
+                <w:tab w:val="left" w:pos="9160"/>
+                <w:tab w:val="left" w:pos="10076"/>
+                <w:tab w:val="left" w:pos="10992"/>
+                <w:tab w:val="left" w:pos="11908"/>
+                <w:tab w:val="left" w:pos="12824"/>
+                <w:tab w:val="left" w:pos="13740"/>
+                <w:tab w:val="left" w:pos="14656"/>
+              </w:tabs>
+              <w:rPr>
+                <w:rFonts w:eastAsia="Times New Roman" w:cs="Courier New"/>
+                <w:lang w:val="en-US" w:eastAsia="de-DE"/>
+              </w:rPr>
+            </w:pPr>
+          </w:p>
+        </w:tc>
+        <w:tc>
+          <w:tcPr>
+            <w:tcW w:w="8537" w:type="dxa"/>
+            <w:gridSpan w:val="2"/>
+          </w:tcPr>
+          <w:p>
+            <w:pPr>
+              <w:tabs>
+                <w:tab w:val="left" w:pos="916"/>
+                <w:tab w:val="left" w:pos="1832"/>
+                <w:tab w:val="left" w:pos="2748"/>
+                <w:tab w:val="left" w:pos="3664"/>
+                <w:tab w:val="left" w:pos="4580"/>
+                <w:tab w:val="left" w:pos="5496"/>
+                <w:tab w:val="left" w:pos="6412"/>
+                <w:tab w:val="left" w:pos="7328"/>
+                <w:tab w:val="left" w:pos="8244"/>
+                <w:tab w:val="left" w:pos="9160"/>
+                <w:tab w:val="left" w:pos="10076"/>
+                <w:tab w:val="left" w:pos="10992"/>
+                <w:tab w:val="left" w:pos="11908"/>
+                <w:tab w:val="left" w:pos="12824"/>
+                <w:tab w:val="left" w:pos="13740"/>
+                <w:tab w:val="left" w:pos="14656"/>
+              </w:tabs>
+            </w:pPr>
+            <w:r>
+              <w:object w:dxaOrig="9240" w:dyaOrig="3405">
+                <v:shape id="_x0000_i1034" type="#_x0000_t75" style="width:416.25pt;height:153.75pt" o:ole="">
+                  <v:imagedata r:id="rId24" o:title=""/>
+                </v:shape>
+                <o:OLEObject Type="Embed" ProgID="PBrush" ShapeID="_x0000_i1034" DrawAspect="Content" ObjectID="_1616759665" r:id="rId25"/>
+              </w:object>
+            </w:r>
+          </w:p>
+        </w:tc>
+      </w:tr>
+      <w:tr>
+        <w:trPr>
+          <w:gridAfter w:val="1"/>
+          <w:wAfter w:w="76" w:type="dxa"/>
+        </w:trPr>
+        <w:tc>
+          <w:tcPr>
+            <w:tcW w:w="670" w:type="dxa"/>
+          </w:tcPr>
+          <w:p>
+            <w:pPr>
+              <w:tabs>
+                <w:tab w:val="left" w:pos="916"/>
+                <w:tab w:val="left" w:pos="1832"/>
+                <w:tab w:val="left" w:pos="2748"/>
+                <w:tab w:val="left" w:pos="3664"/>
+                <w:tab w:val="left" w:pos="4580"/>
+                <w:tab w:val="left" w:pos="5496"/>
+                <w:tab w:val="left" w:pos="6412"/>
+                <w:tab w:val="left" w:pos="7328"/>
+                <w:tab w:val="left" w:pos="8244"/>
+                <w:tab w:val="left" w:pos="9160"/>
+                <w:tab w:val="left" w:pos="10076"/>
+                <w:tab w:val="left" w:pos="10992"/>
+                <w:tab w:val="left" w:pos="11908"/>
+                <w:tab w:val="left" w:pos="12824"/>
+                <w:tab w:val="left" w:pos="13740"/>
+                <w:tab w:val="left" w:pos="14656"/>
+              </w:tabs>
+              <w:rPr>
+                <w:rFonts w:eastAsia="Times New Roman" w:cs="Courier New"/>
+                <w:lang w:val="en-US" w:eastAsia="de-DE"/>
+              </w:rPr>
+            </w:pPr>
+          </w:p>
+        </w:tc>
+        <w:tc>
+          <w:tcPr>
+            <w:tcW w:w="8537" w:type="dxa"/>
+            <w:gridSpan w:val="2"/>
+          </w:tcPr>
+          <w:p>
+            <w:pPr>
+              <w:tabs>
+                <w:tab w:val="left" w:pos="916"/>
+                <w:tab w:val="left" w:pos="1832"/>
+                <w:tab w:val="left" w:pos="2748"/>
+                <w:tab w:val="left" w:pos="3664"/>
+                <w:tab w:val="left" w:pos="4580"/>
+                <w:tab w:val="left" w:pos="5496"/>
+                <w:tab w:val="left" w:pos="6412"/>
+                <w:tab w:val="left" w:pos="7328"/>
+                <w:tab w:val="left" w:pos="8244"/>
+                <w:tab w:val="left" w:pos="9160"/>
+                <w:tab w:val="left" w:pos="10076"/>
+                <w:tab w:val="left" w:pos="10992"/>
+                <w:tab w:val="left" w:pos="11908"/>
+                <w:tab w:val="left" w:pos="12824"/>
+                <w:tab w:val="left" w:pos="13740"/>
+                <w:tab w:val="left" w:pos="14656"/>
+              </w:tabs>
+            </w:pPr>
+            <w:r>
+              <w:object w:dxaOrig="9255" w:dyaOrig="3390">
+                <v:shape id="_x0000_i1035" type="#_x0000_t75" style="width:416.25pt;height:152.25pt" o:ole="">
+                  <v:imagedata r:id="rId26" o:title=""/>
+                </v:shape>
+                <o:OLEObject Type="Embed" ProgID="PBrush" ShapeID="_x0000_i1035" DrawAspect="Content" ObjectID="_1616759666" r:id="rId27"/>
+              </w:object>
+            </w:r>
+          </w:p>
+        </w:tc>
+      </w:tr>
+      <w:tr>
+        <w:trPr>
+          <w:gridAfter w:val="1"/>
+          <w:wAfter w:w="76" w:type="dxa"/>
+        </w:trPr>
+        <w:tc>
+          <w:tcPr>
+            <w:tcW w:w="670" w:type="dxa"/>
+          </w:tcPr>
+          <w:p>
+            <w:pPr>
+              <w:tabs>
+                <w:tab w:val="left" w:pos="916"/>
+                <w:tab w:val="left" w:pos="1832"/>
+                <w:tab w:val="left" w:pos="2748"/>
+                <w:tab w:val="left" w:pos="3664"/>
+                <w:tab w:val="left" w:pos="4580"/>
+                <w:tab w:val="left" w:pos="5496"/>
+                <w:tab w:val="left" w:pos="6412"/>
+                <w:tab w:val="left" w:pos="7328"/>
+                <w:tab w:val="left" w:pos="8244"/>
+                <w:tab w:val="left" w:pos="9160"/>
+                <w:tab w:val="left" w:pos="10076"/>
+                <w:tab w:val="left" w:pos="10992"/>
+                <w:tab w:val="left" w:pos="11908"/>
+                <w:tab w:val="left" w:pos="12824"/>
+                <w:tab w:val="left" w:pos="13740"/>
+                <w:tab w:val="left" w:pos="14656"/>
+              </w:tabs>
+              <w:rPr>
+                <w:rFonts w:eastAsia="Times New Roman" w:cs="Courier New"/>
+                <w:lang w:val="en-US" w:eastAsia="de-DE"/>
+              </w:rPr>
+            </w:pPr>
+          </w:p>
+        </w:tc>
+        <w:tc>
+          <w:tcPr>
+            <w:tcW w:w="8537" w:type="dxa"/>
+            <w:gridSpan w:val="2"/>
+          </w:tcPr>
+          <w:p>
+            <w:pPr>
+              <w:tabs>
+                <w:tab w:val="left" w:pos="916"/>
+                <w:tab w:val="left" w:pos="1832"/>
+                <w:tab w:val="left" w:pos="2748"/>
+                <w:tab w:val="left" w:pos="3664"/>
+                <w:tab w:val="left" w:pos="4580"/>
+                <w:tab w:val="left" w:pos="5496"/>
+                <w:tab w:val="left" w:pos="6412"/>
+                <w:tab w:val="left" w:pos="7328"/>
+                <w:tab w:val="left" w:pos="8244"/>
+                <w:tab w:val="left" w:pos="9160"/>
+                <w:tab w:val="left" w:pos="10076"/>
+                <w:tab w:val="left" w:pos="10992"/>
+                <w:tab w:val="left" w:pos="11908"/>
+                <w:tab w:val="left" w:pos="12824"/>
+                <w:tab w:val="left" w:pos="13740"/>
+                <w:tab w:val="left" w:pos="14656"/>
+              </w:tabs>
+            </w:pPr>
+          </w:p>
+        </w:tc>
+      </w:tr>
+      <w:tr>
+        <w:trPr>
+          <w:gridAfter w:val="1"/>
+          <w:wAfter w:w="76" w:type="dxa"/>
+        </w:trPr>
+        <w:tc>
+          <w:tcPr>
+            <w:tcW w:w="670" w:type="dxa"/>
+          </w:tcPr>
+          <w:p>
+            <w:pPr>
+              <w:tabs>
+                <w:tab w:val="left" w:pos="916"/>
+                <w:tab w:val="left" w:pos="1832"/>
+                <w:tab w:val="left" w:pos="2748"/>
+                <w:tab w:val="left" w:pos="3664"/>
+                <w:tab w:val="left" w:pos="4580"/>
+                <w:tab w:val="left" w:pos="5496"/>
+                <w:tab w:val="left" w:pos="6412"/>
+                <w:tab w:val="left" w:pos="7328"/>
+                <w:tab w:val="left" w:pos="8244"/>
+                <w:tab w:val="left" w:pos="9160"/>
+                <w:tab w:val="left" w:pos="10076"/>
+                <w:tab w:val="left" w:pos="10992"/>
+                <w:tab w:val="left" w:pos="11908"/>
+                <w:tab w:val="left" w:pos="12824"/>
+                <w:tab w:val="left" w:pos="13740"/>
+                <w:tab w:val="left" w:pos="14656"/>
+              </w:tabs>
+              <w:rPr>
+                <w:rFonts w:eastAsia="Times New Roman" w:cs="Courier New"/>
+                <w:lang w:val="en-US" w:eastAsia="de-DE"/>
+              </w:rPr>
+            </w:pPr>
+          </w:p>
+        </w:tc>
+        <w:tc>
+          <w:tcPr>
+            <w:tcW w:w="8537" w:type="dxa"/>
+            <w:gridSpan w:val="2"/>
+          </w:tcPr>
+          <w:p>
+            <w:pPr>
+              <w:tabs>
+                <w:tab w:val="left" w:pos="916"/>
+                <w:tab w:val="left" w:pos="1832"/>
+                <w:tab w:val="left" w:pos="2748"/>
+                <w:tab w:val="left" w:pos="3664"/>
+                <w:tab w:val="left" w:pos="4580"/>
+                <w:tab w:val="left" w:pos="5496"/>
+                <w:tab w:val="left" w:pos="6412"/>
+                <w:tab w:val="left" w:pos="7328"/>
+                <w:tab w:val="left" w:pos="8244"/>
+                <w:tab w:val="left" w:pos="9160"/>
+                <w:tab w:val="left" w:pos="10076"/>
+                <w:tab w:val="left" w:pos="10992"/>
+                <w:tab w:val="left" w:pos="11908"/>
+                <w:tab w:val="left" w:pos="12824"/>
+                <w:tab w:val="left" w:pos="13740"/>
+                <w:tab w:val="left" w:pos="14656"/>
+              </w:tabs>
+            </w:pPr>
+            <w:r>
+              <w:object w:dxaOrig="9255" w:dyaOrig="3375">
+                <v:shape id="_x0000_i1036" type="#_x0000_t75" style="width:417pt;height:151.5pt" o:ole="">
+                  <v:imagedata r:id="rId28" o:title=""/>
+                </v:shape>
+                <o:OLEObject Type="Embed" ProgID="PBrush" ShapeID="_x0000_i1036" DrawAspect="Content" ObjectID="_1616759667" r:id="rId29"/>
+              </w:object>
+            </w:r>
+          </w:p>
+        </w:tc>
+      </w:tr>
+      <w:tr>
+        <w:trPr>
+          <w:gridAfter w:val="1"/>
+          <w:wAfter w:w="76" w:type="dxa"/>
+        </w:trPr>
+        <w:tc>
+          <w:tcPr>
+            <w:tcW w:w="670" w:type="dxa"/>
+          </w:tcPr>
+          <w:p>
+            <w:pPr>
+              <w:tabs>
+                <w:tab w:val="left" w:pos="916"/>
+                <w:tab w:val="left" w:pos="1832"/>
+                <w:tab w:val="left" w:pos="2748"/>
+                <w:tab w:val="left" w:pos="3664"/>
+                <w:tab w:val="left" w:pos="4580"/>
+                <w:tab w:val="left" w:pos="5496"/>
+                <w:tab w:val="left" w:pos="6412"/>
+                <w:tab w:val="left" w:pos="7328"/>
+                <w:tab w:val="left" w:pos="8244"/>
+                <w:tab w:val="left" w:pos="9160"/>
+                <w:tab w:val="left" w:pos="10076"/>
+                <w:tab w:val="left" w:pos="10992"/>
+                <w:tab w:val="left" w:pos="11908"/>
+                <w:tab w:val="left" w:pos="12824"/>
+                <w:tab w:val="left" w:pos="13740"/>
+                <w:tab w:val="left" w:pos="14656"/>
+              </w:tabs>
+              <w:rPr>
+                <w:rFonts w:eastAsia="Times New Roman" w:cs="Courier New"/>
+                <w:lang w:val="en-US" w:eastAsia="de-DE"/>
+              </w:rPr>
+            </w:pPr>
+          </w:p>
+        </w:tc>
+        <w:tc>
+          <w:tcPr>
+            <w:tcW w:w="8537" w:type="dxa"/>
+            <w:gridSpan w:val="2"/>
+          </w:tcPr>
+          <w:p>
+            <w:pPr>
+              <w:tabs>
+                <w:tab w:val="left" w:pos="916"/>
+                <w:tab w:val="left" w:pos="1832"/>
+                <w:tab w:val="left" w:pos="2748"/>
+                <w:tab w:val="left" w:pos="3664"/>
+                <w:tab w:val="left" w:pos="4580"/>
+                <w:tab w:val="left" w:pos="5496"/>
+                <w:tab w:val="left" w:pos="6412"/>
+                <w:tab w:val="left" w:pos="7328"/>
+                <w:tab w:val="left" w:pos="8244"/>
+                <w:tab w:val="left" w:pos="9160"/>
+                <w:tab w:val="left" w:pos="10076"/>
+                <w:tab w:val="left" w:pos="10992"/>
+                <w:tab w:val="left" w:pos="11908"/>
+                <w:tab w:val="left" w:pos="12824"/>
+                <w:tab w:val="left" w:pos="13740"/>
+                <w:tab w:val="left" w:pos="14656"/>
+              </w:tabs>
+            </w:pPr>
+            <w:r>
+              <w:object w:dxaOrig="9225" w:dyaOrig="3360">
+                <v:shape id="_x0000_i1037" type="#_x0000_t75" style="width:417pt;height:151.5pt" o:ole="">
+                  <v:imagedata r:id="rId30" o:title=""/>
+                </v:shape>
+                <o:OLEObject Type="Embed" ProgID="PBrush" ShapeID="_x0000_i1037" DrawAspect="Content" ObjectID="_1616759668" r:id="rId31"/>
+              </w:object>
+            </w:r>
+          </w:p>
+        </w:tc>
+      </w:tr>
+      <w:tr>
+        <w:trPr>
+          <w:gridAfter w:val="1"/>
+          <w:wAfter w:w="76" w:type="dxa"/>
+        </w:trPr>
+        <w:tc>
+          <w:tcPr>
+            <w:tcW w:w="670" w:type="dxa"/>
+          </w:tcPr>
+          <w:p>
+            <w:pPr>
+              <w:tabs>
+                <w:tab w:val="left" w:pos="916"/>
+                <w:tab w:val="left" w:pos="1832"/>
+                <w:tab w:val="left" w:pos="2748"/>
+                <w:tab w:val="left" w:pos="3664"/>
+                <w:tab w:val="left" w:pos="4580"/>
+                <w:tab w:val="left" w:pos="5496"/>
+                <w:tab w:val="left" w:pos="6412"/>
+                <w:tab w:val="left" w:pos="7328"/>
+                <w:tab w:val="left" w:pos="8244"/>
+                <w:tab w:val="left" w:pos="9160"/>
+                <w:tab w:val="left" w:pos="10076"/>
+                <w:tab w:val="left" w:pos="10992"/>
+                <w:tab w:val="left" w:pos="11908"/>
+                <w:tab w:val="left" w:pos="12824"/>
+                <w:tab w:val="left" w:pos="13740"/>
+                <w:tab w:val="left" w:pos="14656"/>
+              </w:tabs>
+              <w:rPr>
+                <w:rFonts w:eastAsia="Times New Roman" w:cs="Courier New"/>
+                <w:lang w:val="en-US" w:eastAsia="de-DE"/>
+              </w:rPr>
+            </w:pPr>
+          </w:p>
+        </w:tc>
+        <w:bookmarkStart w:id="0" w:name="_GoBack"/>
+        <w:tc>
+          <w:tcPr>
+            <w:tcW w:w="8537" w:type="dxa"/>
+            <w:gridSpan w:val="2"/>
+          </w:tcPr>
+          <w:p>
+            <w:pPr>
+              <w:tabs>
+                <w:tab w:val="left" w:pos="916"/>
+                <w:tab w:val="left" w:pos="1832"/>
+                <w:tab w:val="left" w:pos="2748"/>
+                <w:tab w:val="left" w:pos="3664"/>
+                <w:tab w:val="left" w:pos="4580"/>
+                <w:tab w:val="left" w:pos="5496"/>
+                <w:tab w:val="left" w:pos="6412"/>
+                <w:tab w:val="left" w:pos="7328"/>
+                <w:tab w:val="left" w:pos="8244"/>
+                <w:tab w:val="left" w:pos="9160"/>
+                <w:tab w:val="left" w:pos="10076"/>
+                <w:tab w:val="left" w:pos="10992"/>
+                <w:tab w:val="left" w:pos="11908"/>
+                <w:tab w:val="left" w:pos="12824"/>
+                <w:tab w:val="left" w:pos="13740"/>
+                <w:tab w:val="left" w:pos="14656"/>
+              </w:tabs>
+            </w:pPr>
+            <w:r>
+              <w:object w:dxaOrig="9240" w:dyaOrig="3390">
+                <v:shape id="_x0000_i1038" type="#_x0000_t75" style="width:415.5pt;height:153pt" o:ole="">
+                  <v:imagedata r:id="rId32" o:title=""/>
+                </v:shape>
+                <o:OLEObject Type="Embed" ProgID="PBrush" ShapeID="_x0000_i1038" DrawAspect="Content" ObjectID="_1616759669" r:id="rId33"/>
+              </w:object>
+            </w:r>
+            <w:bookmarkEnd w:id="0"/>
           </w:p>
         </w:tc>
       </w:tr>

</xml_diff>

<commit_message>
fixed: #21 track extension at roi border
</commit_message>
<xml_diff>
--- a/utilities/track-test_cases.docx
+++ b/utilities/track-test_cases.docx
@@ -1503,7 +1503,7 @@
                 <v:shape id="_x0000_i1025" type="#_x0000_t75" style="width:309pt;height:171.75pt" o:ole="">
                   <v:imagedata r:id="rId6" o:title=""/>
                 </v:shape>
-                <o:OLEObject Type="Embed" ProgID="PBrush" ShapeID="_x0000_i1025" DrawAspect="Content" ObjectID="_1617048764" r:id="rId7"/>
+                <o:OLEObject Type="Embed" ProgID="PBrush" ShapeID="_x0000_i1025" DrawAspect="Content" ObjectID="_1617135018" r:id="rId7"/>
               </w:object>
             </w:r>
           </w:p>
@@ -1571,7 +1571,7 @@
                 <v:shape id="_x0000_i1026" type="#_x0000_t75" style="width:309.75pt;height:171pt" o:ole="">
                   <v:imagedata r:id="rId8" o:title=""/>
                 </v:shape>
-                <o:OLEObject Type="Embed" ProgID="PBrush" ShapeID="_x0000_i1026" DrawAspect="Content" ObjectID="_1617048765" r:id="rId9"/>
+                <o:OLEObject Type="Embed" ProgID="PBrush" ShapeID="_x0000_i1026" DrawAspect="Content" ObjectID="_1617135019" r:id="rId9"/>
               </w:object>
             </w:r>
           </w:p>
@@ -1639,7 +1639,7 @@
                 <v:shape id="_x0000_i1027" type="#_x0000_t75" style="width:309.75pt;height:171pt" o:ole="">
                   <v:imagedata r:id="rId10" o:title=""/>
                 </v:shape>
-                <o:OLEObject Type="Embed" ProgID="PBrush" ShapeID="_x0000_i1027" DrawAspect="Content" ObjectID="_1617048766" r:id="rId11"/>
+                <o:OLEObject Type="Embed" ProgID="PBrush" ShapeID="_x0000_i1027" DrawAspect="Content" ObjectID="_1617135020" r:id="rId11"/>
               </w:object>
             </w:r>
           </w:p>
@@ -1794,16 +1794,13 @@
         <w:tblLook w:val="04A0" w:firstRow="1" w:lastRow="0" w:firstColumn="1" w:lastColumn="0" w:noHBand="0" w:noVBand="1"/>
       </w:tblPr>
       <w:tblGrid>
-        <w:gridCol w:w="361"/>
-        <w:gridCol w:w="1552"/>
-        <w:gridCol w:w="7320"/>
-        <w:gridCol w:w="55"/>
+        <w:gridCol w:w="1913"/>
+        <w:gridCol w:w="7375"/>
       </w:tblGrid>
       <w:tr>
         <w:tc>
           <w:tcPr>
-            <w:tcW w:w="2802" w:type="dxa"/>
-            <w:gridSpan w:val="2"/>
+            <w:tcW w:w="1913" w:type="dxa"/>
           </w:tcPr>
           <w:p>
             <w:pPr>
@@ -1834,8 +1831,7 @@
         </w:tc>
         <w:tc>
           <w:tcPr>
-            <w:tcW w:w="6486" w:type="dxa"/>
-            <w:gridSpan w:val="2"/>
+            <w:tcW w:w="7375" w:type="dxa"/>
           </w:tcPr>
           <w:p>
             <w:pPr>
@@ -1867,7 +1863,7 @@
                 <v:shape id="_x0000_i1028" type="#_x0000_t75" style="width:308.25pt;height:170.25pt" o:ole="">
                   <v:imagedata r:id="rId12" o:title=""/>
                 </v:shape>
-                <o:OLEObject Type="Embed" ProgID="PBrush" ShapeID="_x0000_i1028" DrawAspect="Content" ObjectID="_1617048767" r:id="rId13"/>
+                <o:OLEObject Type="Embed" ProgID="PBrush" ShapeID="_x0000_i1028" DrawAspect="Content" ObjectID="_1617135021" r:id="rId13"/>
               </w:object>
             </w:r>
           </w:p>
@@ -1876,8 +1872,7 @@
       <w:tr>
         <w:tc>
           <w:tcPr>
-            <w:tcW w:w="2802" w:type="dxa"/>
-            <w:gridSpan w:val="2"/>
+            <w:tcW w:w="1913" w:type="dxa"/>
           </w:tcPr>
           <w:p>
             <w:pPr>
@@ -1908,8 +1903,7 @@
         </w:tc>
         <w:tc>
           <w:tcPr>
-            <w:tcW w:w="6486" w:type="dxa"/>
-            <w:gridSpan w:val="2"/>
+            <w:tcW w:w="7375" w:type="dxa"/>
           </w:tcPr>
           <w:p>
             <w:pPr>
@@ -1941,7 +1935,7 @@
                 <v:shape id="_x0000_i1029" type="#_x0000_t75" style="width:309pt;height:171.75pt" o:ole="">
                   <v:imagedata r:id="rId14" o:title=""/>
                 </v:shape>
-                <o:OLEObject Type="Embed" ProgID="PBrush" ShapeID="_x0000_i1029" DrawAspect="Content" ObjectID="_1617048768" r:id="rId15"/>
+                <o:OLEObject Type="Embed" ProgID="PBrush" ShapeID="_x0000_i1029" DrawAspect="Content" ObjectID="_1617135022" r:id="rId15"/>
               </w:object>
             </w:r>
           </w:p>
@@ -1950,8 +1944,7 @@
       <w:tr>
         <w:tc>
           <w:tcPr>
-            <w:tcW w:w="2802" w:type="dxa"/>
-            <w:gridSpan w:val="2"/>
+            <w:tcW w:w="1913" w:type="dxa"/>
           </w:tcPr>
           <w:p>
             <w:pPr>
@@ -1982,8 +1975,7 @@
         </w:tc>
         <w:tc>
           <w:tcPr>
-            <w:tcW w:w="6486" w:type="dxa"/>
-            <w:gridSpan w:val="2"/>
+            <w:tcW w:w="7375" w:type="dxa"/>
           </w:tcPr>
           <w:p>
             <w:pPr>
@@ -2015,7 +2007,7 @@
                 <v:shape id="_x0000_i1030" type="#_x0000_t75" style="width:309pt;height:170.25pt" o:ole="">
                   <v:imagedata r:id="rId16" o:title=""/>
                 </v:shape>
-                <o:OLEObject Type="Embed" ProgID="PBrush" ShapeID="_x0000_i1030" DrawAspect="Content" ObjectID="_1617048769" r:id="rId17"/>
+                <o:OLEObject Type="Embed" ProgID="PBrush" ShapeID="_x0000_i1030" DrawAspect="Content" ObjectID="_1617135023" r:id="rId17"/>
               </w:object>
             </w:r>
           </w:p>
@@ -2024,8 +2016,7 @@
       <w:tr>
         <w:tc>
           <w:tcPr>
-            <w:tcW w:w="2802" w:type="dxa"/>
-            <w:gridSpan w:val="2"/>
+            <w:tcW w:w="1913" w:type="dxa"/>
           </w:tcPr>
           <w:p>
             <w:pPr>
@@ -2056,8 +2047,7 @@
         </w:tc>
         <w:tc>
           <w:tcPr>
-            <w:tcW w:w="6486" w:type="dxa"/>
-            <w:gridSpan w:val="2"/>
+            <w:tcW w:w="7375" w:type="dxa"/>
           </w:tcPr>
           <w:p>
             <w:pPr>
@@ -2089,591 +2079,7 @@
                 <v:shape id="_x0000_i1031" type="#_x0000_t75" style="width:309pt;height:170.25pt" o:ole="">
                   <v:imagedata r:id="rId18" o:title=""/>
                 </v:shape>
-                <o:OLEObject Type="Embed" ProgID="PBrush" ShapeID="_x0000_i1031" DrawAspect="Content" ObjectID="_1617048770" r:id="rId19"/>
-              </w:object>
-            </w:r>
-          </w:p>
-        </w:tc>
-      </w:tr>
-      <w:tr>
-        <w:trPr>
-          <w:gridAfter w:val="1"/>
-          <w:wAfter w:w="76" w:type="dxa"/>
-        </w:trPr>
-        <w:tc>
-          <w:tcPr>
-            <w:tcW w:w="670" w:type="dxa"/>
-          </w:tcPr>
-          <w:p>
-            <w:pPr>
-              <w:tabs>
-                <w:tab w:val="left" w:pos="916"/>
-                <w:tab w:val="left" w:pos="1832"/>
-                <w:tab w:val="left" w:pos="2748"/>
-                <w:tab w:val="left" w:pos="3664"/>
-                <w:tab w:val="left" w:pos="4580"/>
-                <w:tab w:val="left" w:pos="5496"/>
-                <w:tab w:val="left" w:pos="6412"/>
-                <w:tab w:val="left" w:pos="7328"/>
-                <w:tab w:val="left" w:pos="8244"/>
-                <w:tab w:val="left" w:pos="9160"/>
-                <w:tab w:val="left" w:pos="10076"/>
-                <w:tab w:val="left" w:pos="10992"/>
-                <w:tab w:val="left" w:pos="11908"/>
-                <w:tab w:val="left" w:pos="12824"/>
-                <w:tab w:val="left" w:pos="13740"/>
-                <w:tab w:val="left" w:pos="14656"/>
-              </w:tabs>
-              <w:rPr>
-                <w:rFonts w:eastAsia="Times New Roman" w:cs="Courier New"/>
-                <w:lang w:val="en-US" w:eastAsia="de-DE"/>
-              </w:rPr>
-            </w:pPr>
-          </w:p>
-        </w:tc>
-        <w:tc>
-          <w:tcPr>
-            <w:tcW w:w="8537" w:type="dxa"/>
-            <w:gridSpan w:val="2"/>
-          </w:tcPr>
-          <w:p>
-            <w:pPr>
-              <w:tabs>
-                <w:tab w:val="left" w:pos="916"/>
-                <w:tab w:val="left" w:pos="1832"/>
-                <w:tab w:val="left" w:pos="2748"/>
-                <w:tab w:val="left" w:pos="3664"/>
-                <w:tab w:val="left" w:pos="4580"/>
-                <w:tab w:val="left" w:pos="5496"/>
-                <w:tab w:val="left" w:pos="6412"/>
-                <w:tab w:val="left" w:pos="7328"/>
-                <w:tab w:val="left" w:pos="8244"/>
-                <w:tab w:val="left" w:pos="9160"/>
-                <w:tab w:val="left" w:pos="10076"/>
-                <w:tab w:val="left" w:pos="10992"/>
-                <w:tab w:val="left" w:pos="11908"/>
-                <w:tab w:val="left" w:pos="12824"/>
-                <w:tab w:val="left" w:pos="13740"/>
-                <w:tab w:val="left" w:pos="14656"/>
-              </w:tabs>
-              <w:rPr>
-                <w:rFonts w:eastAsia="Times New Roman" w:cs="Courier New"/>
-                <w:lang w:val="en-US" w:eastAsia="de-DE"/>
-              </w:rPr>
-            </w:pPr>
-            <w:r>
-              <w:object w:dxaOrig="9255" w:dyaOrig="3330">
-                <v:shape id="_x0000_i1032" type="#_x0000_t75" style="width:416.25pt;height:150pt;mso-position-horizontal:absolute" o:ole="">
-                  <v:imagedata r:id="rId20" o:title=""/>
-                </v:shape>
-                <o:OLEObject Type="Embed" ProgID="PBrush" ShapeID="_x0000_i1032" DrawAspect="Content" ObjectID="_1617048771" r:id="rId21"/>
-              </w:object>
-            </w:r>
-          </w:p>
-        </w:tc>
-      </w:tr>
-      <w:tr>
-        <w:trPr>
-          <w:gridAfter w:val="1"/>
-          <w:wAfter w:w="76" w:type="dxa"/>
-        </w:trPr>
-        <w:tc>
-          <w:tcPr>
-            <w:tcW w:w="670" w:type="dxa"/>
-          </w:tcPr>
-          <w:p>
-            <w:pPr>
-              <w:tabs>
-                <w:tab w:val="left" w:pos="916"/>
-                <w:tab w:val="left" w:pos="1832"/>
-                <w:tab w:val="left" w:pos="2748"/>
-                <w:tab w:val="left" w:pos="3664"/>
-                <w:tab w:val="left" w:pos="4580"/>
-                <w:tab w:val="left" w:pos="5496"/>
-                <w:tab w:val="left" w:pos="6412"/>
-                <w:tab w:val="left" w:pos="7328"/>
-                <w:tab w:val="left" w:pos="8244"/>
-                <w:tab w:val="left" w:pos="9160"/>
-                <w:tab w:val="left" w:pos="10076"/>
-                <w:tab w:val="left" w:pos="10992"/>
-                <w:tab w:val="left" w:pos="11908"/>
-                <w:tab w:val="left" w:pos="12824"/>
-                <w:tab w:val="left" w:pos="13740"/>
-                <w:tab w:val="left" w:pos="14656"/>
-              </w:tabs>
-              <w:rPr>
-                <w:rFonts w:eastAsia="Times New Roman" w:cs="Courier New"/>
-                <w:lang w:val="en-US" w:eastAsia="de-DE"/>
-              </w:rPr>
-            </w:pPr>
-          </w:p>
-        </w:tc>
-        <w:tc>
-          <w:tcPr>
-            <w:tcW w:w="8537" w:type="dxa"/>
-            <w:gridSpan w:val="2"/>
-          </w:tcPr>
-          <w:p>
-            <w:pPr>
-              <w:tabs>
-                <w:tab w:val="left" w:pos="916"/>
-                <w:tab w:val="left" w:pos="1832"/>
-                <w:tab w:val="left" w:pos="2748"/>
-                <w:tab w:val="left" w:pos="3664"/>
-                <w:tab w:val="left" w:pos="4580"/>
-                <w:tab w:val="left" w:pos="5496"/>
-                <w:tab w:val="left" w:pos="6412"/>
-                <w:tab w:val="left" w:pos="7328"/>
-                <w:tab w:val="left" w:pos="8244"/>
-                <w:tab w:val="left" w:pos="9160"/>
-                <w:tab w:val="left" w:pos="10076"/>
-                <w:tab w:val="left" w:pos="10992"/>
-                <w:tab w:val="left" w:pos="11908"/>
-                <w:tab w:val="left" w:pos="12824"/>
-                <w:tab w:val="left" w:pos="13740"/>
-                <w:tab w:val="left" w:pos="14656"/>
-              </w:tabs>
-              <w:rPr>
-                <w:rFonts w:eastAsia="Times New Roman" w:cs="Courier New"/>
-                <w:lang w:val="en-US" w:eastAsia="de-DE"/>
-              </w:rPr>
-            </w:pPr>
-            <w:r>
-              <w:object w:dxaOrig="9300" w:dyaOrig="3390">
-                <v:shape id="_x0000_i1033" type="#_x0000_t75" style="width:420pt;height:153pt;mso-position-horizontal:absolute" o:ole="">
-                  <v:imagedata r:id="rId22" o:title=""/>
-                </v:shape>
-                <o:OLEObject Type="Embed" ProgID="PBrush" ShapeID="_x0000_i1033" DrawAspect="Content" ObjectID="_1617048772" r:id="rId23"/>
-              </w:object>
-            </w:r>
-          </w:p>
-        </w:tc>
-      </w:tr>
-      <w:tr>
-        <w:trPr>
-          <w:gridAfter w:val="1"/>
-          <w:wAfter w:w="76" w:type="dxa"/>
-        </w:trPr>
-        <w:tc>
-          <w:tcPr>
-            <w:tcW w:w="670" w:type="dxa"/>
-          </w:tcPr>
-          <w:p>
-            <w:pPr>
-              <w:tabs>
-                <w:tab w:val="left" w:pos="916"/>
-                <w:tab w:val="left" w:pos="1832"/>
-                <w:tab w:val="left" w:pos="2748"/>
-                <w:tab w:val="left" w:pos="3664"/>
-                <w:tab w:val="left" w:pos="4580"/>
-                <w:tab w:val="left" w:pos="5496"/>
-                <w:tab w:val="left" w:pos="6412"/>
-                <w:tab w:val="left" w:pos="7328"/>
-                <w:tab w:val="left" w:pos="8244"/>
-                <w:tab w:val="left" w:pos="9160"/>
-                <w:tab w:val="left" w:pos="10076"/>
-                <w:tab w:val="left" w:pos="10992"/>
-                <w:tab w:val="left" w:pos="11908"/>
-                <w:tab w:val="left" w:pos="12824"/>
-                <w:tab w:val="left" w:pos="13740"/>
-                <w:tab w:val="left" w:pos="14656"/>
-              </w:tabs>
-              <w:rPr>
-                <w:rFonts w:eastAsia="Times New Roman" w:cs="Courier New"/>
-                <w:lang w:val="en-US" w:eastAsia="de-DE"/>
-              </w:rPr>
-            </w:pPr>
-          </w:p>
-        </w:tc>
-        <w:tc>
-          <w:tcPr>
-            <w:tcW w:w="8537" w:type="dxa"/>
-            <w:gridSpan w:val="2"/>
-          </w:tcPr>
-          <w:p>
-            <w:pPr>
-              <w:tabs>
-                <w:tab w:val="left" w:pos="916"/>
-                <w:tab w:val="left" w:pos="1832"/>
-                <w:tab w:val="left" w:pos="2748"/>
-                <w:tab w:val="left" w:pos="3664"/>
-                <w:tab w:val="left" w:pos="4580"/>
-                <w:tab w:val="left" w:pos="5496"/>
-                <w:tab w:val="left" w:pos="6412"/>
-                <w:tab w:val="left" w:pos="7328"/>
-                <w:tab w:val="left" w:pos="8244"/>
-                <w:tab w:val="left" w:pos="9160"/>
-                <w:tab w:val="left" w:pos="10076"/>
-                <w:tab w:val="left" w:pos="10992"/>
-                <w:tab w:val="left" w:pos="11908"/>
-                <w:tab w:val="left" w:pos="12824"/>
-                <w:tab w:val="left" w:pos="13740"/>
-                <w:tab w:val="left" w:pos="14656"/>
-              </w:tabs>
-            </w:pPr>
-            <w:r>
-              <w:object w:dxaOrig="9240" w:dyaOrig="3405">
-                <v:shape id="_x0000_i1034" type="#_x0000_t75" style="width:416.25pt;height:153.75pt" o:ole="">
-                  <v:imagedata r:id="rId24" o:title=""/>
-                </v:shape>
-                <o:OLEObject Type="Embed" ProgID="PBrush" ShapeID="_x0000_i1034" DrawAspect="Content" ObjectID="_1617048773" r:id="rId25"/>
-              </w:object>
-            </w:r>
-          </w:p>
-        </w:tc>
-      </w:tr>
-      <w:tr>
-        <w:trPr>
-          <w:gridAfter w:val="1"/>
-          <w:wAfter w:w="76" w:type="dxa"/>
-        </w:trPr>
-        <w:tc>
-          <w:tcPr>
-            <w:tcW w:w="670" w:type="dxa"/>
-          </w:tcPr>
-          <w:p>
-            <w:pPr>
-              <w:tabs>
-                <w:tab w:val="left" w:pos="916"/>
-                <w:tab w:val="left" w:pos="1832"/>
-                <w:tab w:val="left" w:pos="2748"/>
-                <w:tab w:val="left" w:pos="3664"/>
-                <w:tab w:val="left" w:pos="4580"/>
-                <w:tab w:val="left" w:pos="5496"/>
-                <w:tab w:val="left" w:pos="6412"/>
-                <w:tab w:val="left" w:pos="7328"/>
-                <w:tab w:val="left" w:pos="8244"/>
-                <w:tab w:val="left" w:pos="9160"/>
-                <w:tab w:val="left" w:pos="10076"/>
-                <w:tab w:val="left" w:pos="10992"/>
-                <w:tab w:val="left" w:pos="11908"/>
-                <w:tab w:val="left" w:pos="12824"/>
-                <w:tab w:val="left" w:pos="13740"/>
-                <w:tab w:val="left" w:pos="14656"/>
-              </w:tabs>
-              <w:rPr>
-                <w:rFonts w:eastAsia="Times New Roman" w:cs="Courier New"/>
-                <w:lang w:val="en-US" w:eastAsia="de-DE"/>
-              </w:rPr>
-            </w:pPr>
-          </w:p>
-        </w:tc>
-        <w:tc>
-          <w:tcPr>
-            <w:tcW w:w="8537" w:type="dxa"/>
-            <w:gridSpan w:val="2"/>
-          </w:tcPr>
-          <w:p>
-            <w:pPr>
-              <w:tabs>
-                <w:tab w:val="left" w:pos="916"/>
-                <w:tab w:val="left" w:pos="1832"/>
-                <w:tab w:val="left" w:pos="2748"/>
-                <w:tab w:val="left" w:pos="3664"/>
-                <w:tab w:val="left" w:pos="4580"/>
-                <w:tab w:val="left" w:pos="5496"/>
-                <w:tab w:val="left" w:pos="6412"/>
-                <w:tab w:val="left" w:pos="7328"/>
-                <w:tab w:val="left" w:pos="8244"/>
-                <w:tab w:val="left" w:pos="9160"/>
-                <w:tab w:val="left" w:pos="10076"/>
-                <w:tab w:val="left" w:pos="10992"/>
-                <w:tab w:val="left" w:pos="11908"/>
-                <w:tab w:val="left" w:pos="12824"/>
-                <w:tab w:val="left" w:pos="13740"/>
-                <w:tab w:val="left" w:pos="14656"/>
-              </w:tabs>
-            </w:pPr>
-            <w:r>
-              <w:object w:dxaOrig="9255" w:dyaOrig="3390">
-                <v:shape id="_x0000_i1035" type="#_x0000_t75" style="width:416.25pt;height:152.25pt" o:ole="">
-                  <v:imagedata r:id="rId26" o:title=""/>
-                </v:shape>
-                <o:OLEObject Type="Embed" ProgID="PBrush" ShapeID="_x0000_i1035" DrawAspect="Content" ObjectID="_1617048774" r:id="rId27"/>
-              </w:object>
-            </w:r>
-          </w:p>
-        </w:tc>
-      </w:tr>
-      <w:tr>
-        <w:trPr>
-          <w:gridAfter w:val="1"/>
-          <w:wAfter w:w="76" w:type="dxa"/>
-        </w:trPr>
-        <w:tc>
-          <w:tcPr>
-            <w:tcW w:w="670" w:type="dxa"/>
-          </w:tcPr>
-          <w:p>
-            <w:pPr>
-              <w:tabs>
-                <w:tab w:val="left" w:pos="916"/>
-                <w:tab w:val="left" w:pos="1832"/>
-                <w:tab w:val="left" w:pos="2748"/>
-                <w:tab w:val="left" w:pos="3664"/>
-                <w:tab w:val="left" w:pos="4580"/>
-                <w:tab w:val="left" w:pos="5496"/>
-                <w:tab w:val="left" w:pos="6412"/>
-                <w:tab w:val="left" w:pos="7328"/>
-                <w:tab w:val="left" w:pos="8244"/>
-                <w:tab w:val="left" w:pos="9160"/>
-                <w:tab w:val="left" w:pos="10076"/>
-                <w:tab w:val="left" w:pos="10992"/>
-                <w:tab w:val="left" w:pos="11908"/>
-                <w:tab w:val="left" w:pos="12824"/>
-                <w:tab w:val="left" w:pos="13740"/>
-                <w:tab w:val="left" w:pos="14656"/>
-              </w:tabs>
-              <w:rPr>
-                <w:rFonts w:eastAsia="Times New Roman" w:cs="Courier New"/>
-                <w:lang w:val="en-US" w:eastAsia="de-DE"/>
-              </w:rPr>
-            </w:pPr>
-          </w:p>
-        </w:tc>
-        <w:tc>
-          <w:tcPr>
-            <w:tcW w:w="8537" w:type="dxa"/>
-            <w:gridSpan w:val="2"/>
-          </w:tcPr>
-          <w:p>
-            <w:pPr>
-              <w:tabs>
-                <w:tab w:val="left" w:pos="916"/>
-                <w:tab w:val="left" w:pos="1832"/>
-                <w:tab w:val="left" w:pos="2748"/>
-                <w:tab w:val="left" w:pos="3664"/>
-                <w:tab w:val="left" w:pos="4580"/>
-                <w:tab w:val="left" w:pos="5496"/>
-                <w:tab w:val="left" w:pos="6412"/>
-                <w:tab w:val="left" w:pos="7328"/>
-                <w:tab w:val="left" w:pos="8244"/>
-                <w:tab w:val="left" w:pos="9160"/>
-                <w:tab w:val="left" w:pos="10076"/>
-                <w:tab w:val="left" w:pos="10992"/>
-                <w:tab w:val="left" w:pos="11908"/>
-                <w:tab w:val="left" w:pos="12824"/>
-                <w:tab w:val="left" w:pos="13740"/>
-                <w:tab w:val="left" w:pos="14656"/>
-              </w:tabs>
-            </w:pPr>
-          </w:p>
-        </w:tc>
-      </w:tr>
-      <w:tr>
-        <w:trPr>
-          <w:gridAfter w:val="1"/>
-          <w:wAfter w:w="76" w:type="dxa"/>
-        </w:trPr>
-        <w:tc>
-          <w:tcPr>
-            <w:tcW w:w="670" w:type="dxa"/>
-          </w:tcPr>
-          <w:p>
-            <w:pPr>
-              <w:tabs>
-                <w:tab w:val="left" w:pos="916"/>
-                <w:tab w:val="left" w:pos="1832"/>
-                <w:tab w:val="left" w:pos="2748"/>
-                <w:tab w:val="left" w:pos="3664"/>
-                <w:tab w:val="left" w:pos="4580"/>
-                <w:tab w:val="left" w:pos="5496"/>
-                <w:tab w:val="left" w:pos="6412"/>
-                <w:tab w:val="left" w:pos="7328"/>
-                <w:tab w:val="left" w:pos="8244"/>
-                <w:tab w:val="left" w:pos="9160"/>
-                <w:tab w:val="left" w:pos="10076"/>
-                <w:tab w:val="left" w:pos="10992"/>
-                <w:tab w:val="left" w:pos="11908"/>
-                <w:tab w:val="left" w:pos="12824"/>
-                <w:tab w:val="left" w:pos="13740"/>
-                <w:tab w:val="left" w:pos="14656"/>
-              </w:tabs>
-              <w:rPr>
-                <w:rFonts w:eastAsia="Times New Roman" w:cs="Courier New"/>
-                <w:lang w:val="en-US" w:eastAsia="de-DE"/>
-              </w:rPr>
-            </w:pPr>
-          </w:p>
-        </w:tc>
-        <w:tc>
-          <w:tcPr>
-            <w:tcW w:w="8537" w:type="dxa"/>
-            <w:gridSpan w:val="2"/>
-          </w:tcPr>
-          <w:p>
-            <w:pPr>
-              <w:tabs>
-                <w:tab w:val="left" w:pos="916"/>
-                <w:tab w:val="left" w:pos="1832"/>
-                <w:tab w:val="left" w:pos="2748"/>
-                <w:tab w:val="left" w:pos="3664"/>
-                <w:tab w:val="left" w:pos="4580"/>
-                <w:tab w:val="left" w:pos="5496"/>
-                <w:tab w:val="left" w:pos="6412"/>
-                <w:tab w:val="left" w:pos="7328"/>
-                <w:tab w:val="left" w:pos="8244"/>
-                <w:tab w:val="left" w:pos="9160"/>
-                <w:tab w:val="left" w:pos="10076"/>
-                <w:tab w:val="left" w:pos="10992"/>
-                <w:tab w:val="left" w:pos="11908"/>
-                <w:tab w:val="left" w:pos="12824"/>
-                <w:tab w:val="left" w:pos="13740"/>
-                <w:tab w:val="left" w:pos="14656"/>
-              </w:tabs>
-            </w:pPr>
-            <w:r>
-              <w:object w:dxaOrig="9255" w:dyaOrig="3375">
-                <v:shape id="_x0000_i1036" type="#_x0000_t75" style="width:417pt;height:151.5pt" o:ole="">
-                  <v:imagedata r:id="rId28" o:title=""/>
-                </v:shape>
-                <o:OLEObject Type="Embed" ProgID="PBrush" ShapeID="_x0000_i1036" DrawAspect="Content" ObjectID="_1617048775" r:id="rId29"/>
-              </w:object>
-            </w:r>
-          </w:p>
-        </w:tc>
-      </w:tr>
-      <w:tr>
-        <w:trPr>
-          <w:gridAfter w:val="1"/>
-          <w:wAfter w:w="76" w:type="dxa"/>
-        </w:trPr>
-        <w:tc>
-          <w:tcPr>
-            <w:tcW w:w="670" w:type="dxa"/>
-          </w:tcPr>
-          <w:p>
-            <w:pPr>
-              <w:tabs>
-                <w:tab w:val="left" w:pos="916"/>
-                <w:tab w:val="left" w:pos="1832"/>
-                <w:tab w:val="left" w:pos="2748"/>
-                <w:tab w:val="left" w:pos="3664"/>
-                <w:tab w:val="left" w:pos="4580"/>
-                <w:tab w:val="left" w:pos="5496"/>
-                <w:tab w:val="left" w:pos="6412"/>
-                <w:tab w:val="left" w:pos="7328"/>
-                <w:tab w:val="left" w:pos="8244"/>
-                <w:tab w:val="left" w:pos="9160"/>
-                <w:tab w:val="left" w:pos="10076"/>
-                <w:tab w:val="left" w:pos="10992"/>
-                <w:tab w:val="left" w:pos="11908"/>
-                <w:tab w:val="left" w:pos="12824"/>
-                <w:tab w:val="left" w:pos="13740"/>
-                <w:tab w:val="left" w:pos="14656"/>
-              </w:tabs>
-              <w:rPr>
-                <w:rFonts w:eastAsia="Times New Roman" w:cs="Courier New"/>
-                <w:lang w:val="en-US" w:eastAsia="de-DE"/>
-              </w:rPr>
-            </w:pPr>
-          </w:p>
-        </w:tc>
-        <w:tc>
-          <w:tcPr>
-            <w:tcW w:w="8537" w:type="dxa"/>
-            <w:gridSpan w:val="2"/>
-          </w:tcPr>
-          <w:p>
-            <w:pPr>
-              <w:tabs>
-                <w:tab w:val="left" w:pos="916"/>
-                <w:tab w:val="left" w:pos="1832"/>
-                <w:tab w:val="left" w:pos="2748"/>
-                <w:tab w:val="left" w:pos="3664"/>
-                <w:tab w:val="left" w:pos="4580"/>
-                <w:tab w:val="left" w:pos="5496"/>
-                <w:tab w:val="left" w:pos="6412"/>
-                <w:tab w:val="left" w:pos="7328"/>
-                <w:tab w:val="left" w:pos="8244"/>
-                <w:tab w:val="left" w:pos="9160"/>
-                <w:tab w:val="left" w:pos="10076"/>
-                <w:tab w:val="left" w:pos="10992"/>
-                <w:tab w:val="left" w:pos="11908"/>
-                <w:tab w:val="left" w:pos="12824"/>
-                <w:tab w:val="left" w:pos="13740"/>
-                <w:tab w:val="left" w:pos="14656"/>
-              </w:tabs>
-            </w:pPr>
-            <w:r>
-              <w:object w:dxaOrig="9225" w:dyaOrig="3360">
-                <v:shape id="_x0000_i1037" type="#_x0000_t75" style="width:417pt;height:151.5pt" o:ole="">
-                  <v:imagedata r:id="rId30" o:title=""/>
-                </v:shape>
-                <o:OLEObject Type="Embed" ProgID="PBrush" ShapeID="_x0000_i1037" DrawAspect="Content" ObjectID="_1617048776" r:id="rId31"/>
-              </w:object>
-            </w:r>
-          </w:p>
-        </w:tc>
-      </w:tr>
-      <w:tr>
-        <w:trPr>
-          <w:gridAfter w:val="1"/>
-          <w:wAfter w:w="76" w:type="dxa"/>
-        </w:trPr>
-        <w:tc>
-          <w:tcPr>
-            <w:tcW w:w="670" w:type="dxa"/>
-          </w:tcPr>
-          <w:p>
-            <w:pPr>
-              <w:tabs>
-                <w:tab w:val="left" w:pos="916"/>
-                <w:tab w:val="left" w:pos="1832"/>
-                <w:tab w:val="left" w:pos="2748"/>
-                <w:tab w:val="left" w:pos="3664"/>
-                <w:tab w:val="left" w:pos="4580"/>
-                <w:tab w:val="left" w:pos="5496"/>
-                <w:tab w:val="left" w:pos="6412"/>
-                <w:tab w:val="left" w:pos="7328"/>
-                <w:tab w:val="left" w:pos="8244"/>
-                <w:tab w:val="left" w:pos="9160"/>
-                <w:tab w:val="left" w:pos="10076"/>
-                <w:tab w:val="left" w:pos="10992"/>
-                <w:tab w:val="left" w:pos="11908"/>
-                <w:tab w:val="left" w:pos="12824"/>
-                <w:tab w:val="left" w:pos="13740"/>
-                <w:tab w:val="left" w:pos="14656"/>
-              </w:tabs>
-              <w:rPr>
-                <w:rFonts w:eastAsia="Times New Roman" w:cs="Courier New"/>
-                <w:lang w:val="en-US" w:eastAsia="de-DE"/>
-              </w:rPr>
-            </w:pPr>
-          </w:p>
-        </w:tc>
-        <w:tc>
-          <w:tcPr>
-            <w:tcW w:w="8537" w:type="dxa"/>
-            <w:gridSpan w:val="2"/>
-          </w:tcPr>
-          <w:p>
-            <w:pPr>
-              <w:tabs>
-                <w:tab w:val="left" w:pos="916"/>
-                <w:tab w:val="left" w:pos="1832"/>
-                <w:tab w:val="left" w:pos="2748"/>
-                <w:tab w:val="left" w:pos="3664"/>
-                <w:tab w:val="left" w:pos="4580"/>
-                <w:tab w:val="left" w:pos="5496"/>
-                <w:tab w:val="left" w:pos="6412"/>
-                <w:tab w:val="left" w:pos="7328"/>
-                <w:tab w:val="left" w:pos="8244"/>
-                <w:tab w:val="left" w:pos="9160"/>
-                <w:tab w:val="left" w:pos="10076"/>
-                <w:tab w:val="left" w:pos="10992"/>
-                <w:tab w:val="left" w:pos="11908"/>
-                <w:tab w:val="left" w:pos="12824"/>
-                <w:tab w:val="left" w:pos="13740"/>
-                <w:tab w:val="left" w:pos="14656"/>
-              </w:tabs>
-            </w:pPr>
-            <w:r>
-              <w:object w:dxaOrig="9240" w:dyaOrig="3390">
-                <v:shape id="_x0000_i1038" type="#_x0000_t75" style="width:415.5pt;height:153pt" o:ole="">
-                  <v:imagedata r:id="rId32" o:title=""/>
-                </v:shape>
-                <o:OLEObject Type="Embed" ProgID="PBrush" ShapeID="_x0000_i1038" DrawAspect="Content" ObjectID="_1617048777" r:id="rId33"/>
+                <o:OLEObject Type="Embed" ProgID="PBrush" ShapeID="_x0000_i1031" DrawAspect="Content" ObjectID="_1617135024" r:id="rId19"/>
               </w:object>
             </w:r>
           </w:p>
@@ -2706,1031 +2112,8 @@
           <w:lang w:val="en-US" w:eastAsia="de-DE"/>
         </w:rPr>
       </w:pPr>
-    </w:p>
-    <w:p>
-      <w:pPr>
-        <w:spacing w:after="0"/>
-        <w:rPr>
-          <w:rFonts w:eastAsia="Times New Roman" w:cs="Courier New"/>
-          <w:lang w:val="en-US" w:eastAsia="de-DE"/>
-        </w:rPr>
-      </w:pPr>
-      <w:proofErr w:type="gramStart"/>
-      <w:r>
-        <w:rPr>
-          <w:rFonts w:eastAsia="Times New Roman" w:cs="Courier New"/>
-          <w:lang w:val="en-US" w:eastAsia="de-DE"/>
-        </w:rPr>
-        <w:t>fixed</w:t>
-      </w:r>
-      <w:proofErr w:type="gramEnd"/>
-      <w:r>
-        <w:rPr>
-          <w:rFonts w:eastAsia="Times New Roman" w:cs="Courier New"/>
-          <w:lang w:val="en-US" w:eastAsia="de-DE"/>
-        </w:rPr>
-        <w:t xml:space="preserve"> in Occlusion::</w:t>
-      </w:r>
-      <w:proofErr w:type="spellStart"/>
-      <w:r>
-        <w:rPr>
-          <w:rFonts w:eastAsia="Times New Roman" w:cs="Courier New"/>
-          <w:lang w:val="en-US" w:eastAsia="de-DE"/>
-        </w:rPr>
-        <w:t>updateRect</w:t>
-      </w:r>
-      <w:proofErr w:type="spellEnd"/>
-      <w:r>
-        <w:rPr>
-          <w:rFonts w:eastAsia="Times New Roman" w:cs="Courier New"/>
-          <w:lang w:val="en-US" w:eastAsia="de-DE"/>
-        </w:rPr>
-        <w:t>()</w:t>
-      </w:r>
-    </w:p>
-    <w:p>
-      <w:pPr>
-        <w:pStyle w:val="Listenabsatz"/>
-        <w:numPr>
-          <w:ilvl w:val="0"/>
-          <w:numId w:val="11"/>
-        </w:numPr>
-        <w:spacing w:after="0"/>
-        <w:rPr>
-          <w:rFonts w:eastAsia="Times New Roman" w:cs="Courier New"/>
-          <w:lang w:val="en-US" w:eastAsia="de-DE"/>
-        </w:rPr>
-      </w:pPr>
-      <w:r>
-        <w:rPr>
-          <w:rFonts w:eastAsia="Times New Roman" w:cs="Courier New"/>
-          <w:lang w:val="en-US" w:eastAsia="de-DE"/>
-        </w:rPr>
-        <w:t xml:space="preserve">enlarge </w:t>
-      </w:r>
-      <w:proofErr w:type="spellStart"/>
-      <w:r>
-        <w:rPr>
-          <w:rFonts w:eastAsia="Times New Roman" w:cs="Courier New"/>
-          <w:lang w:val="en-US" w:eastAsia="de-DE"/>
-        </w:rPr>
-        <w:t>rect</w:t>
-      </w:r>
-      <w:proofErr w:type="spellEnd"/>
-      <w:r>
-        <w:rPr>
-          <w:rFonts w:eastAsia="Times New Roman" w:cs="Courier New"/>
-          <w:lang w:val="en-US" w:eastAsia="de-DE"/>
-        </w:rPr>
-        <w:t xml:space="preserve"> to </w:t>
-      </w:r>
-      <w:proofErr w:type="spellStart"/>
-      <w:r>
-        <w:rPr>
-          <w:rFonts w:eastAsia="Times New Roman" w:cs="Courier New"/>
-          <w:lang w:val="en-US" w:eastAsia="de-DE"/>
-        </w:rPr>
-        <w:t>roi</w:t>
-      </w:r>
-      <w:proofErr w:type="spellEnd"/>
-      <w:r>
-        <w:rPr>
-          <w:rFonts w:eastAsia="Times New Roman" w:cs="Courier New"/>
-          <w:lang w:val="en-US" w:eastAsia="de-DE"/>
-        </w:rPr>
-        <w:t xml:space="preserve"> border from which track is entering</w:t>
-      </w:r>
-    </w:p>
-    <w:p>
-      <w:pPr>
-        <w:tabs>
-          <w:tab w:val="left" w:pos="916"/>
-          <w:tab w:val="left" w:pos="1832"/>
-          <w:tab w:val="left" w:pos="2748"/>
-          <w:tab w:val="left" w:pos="3664"/>
-          <w:tab w:val="left" w:pos="4580"/>
-          <w:tab w:val="left" w:pos="5496"/>
-          <w:tab w:val="left" w:pos="6412"/>
-          <w:tab w:val="left" w:pos="7328"/>
-          <w:tab w:val="left" w:pos="8244"/>
-          <w:tab w:val="left" w:pos="9160"/>
-          <w:tab w:val="left" w:pos="10076"/>
-          <w:tab w:val="left" w:pos="10992"/>
-          <w:tab w:val="left" w:pos="11908"/>
-          <w:tab w:val="left" w:pos="12824"/>
-          <w:tab w:val="left" w:pos="13740"/>
-          <w:tab w:val="left" w:pos="14656"/>
-        </w:tabs>
-        <w:spacing w:after="0" w:line="240" w:lineRule="auto"/>
-        <w:rPr>
-          <w:rFonts w:eastAsia="Times New Roman" w:cs="Courier New"/>
-          <w:lang w:val="en-US" w:eastAsia="de-DE"/>
-        </w:rPr>
-      </w:pPr>
-    </w:p>
-    <w:p>
-      <w:pPr>
-        <w:rPr>
-          <w:rFonts w:eastAsia="Times New Roman" w:cs="Courier New"/>
-          <w:lang w:val="en-US" w:eastAsia="de-DE"/>
-        </w:rPr>
-      </w:pPr>
-      <w:r>
-        <w:rPr>
-          <w:rFonts w:eastAsia="Times New Roman" w:cs="Courier New"/>
-          <w:lang w:val="en-US" w:eastAsia="de-DE"/>
-        </w:rPr>
-        <w:br w:type="page"/>
-      </w:r>
-    </w:p>
-    <w:tbl>
-      <w:tblPr>
-        <w:tblStyle w:val="Tabellenraster"/>
-        <w:tblW w:w="0" w:type="auto"/>
-        <w:tblLook w:val="04A0" w:firstRow="1" w:lastRow="0" w:firstColumn="1" w:lastColumn="0" w:noHBand="0" w:noVBand="1"/>
-      </w:tblPr>
-      <w:tblGrid>
-        <w:gridCol w:w="222"/>
-        <w:gridCol w:w="9066"/>
-      </w:tblGrid>
-      <w:tr>
-        <w:tc>
-          <w:tcPr>
-            <w:tcW w:w="534" w:type="dxa"/>
-          </w:tcPr>
-          <w:p>
-            <w:pPr>
-              <w:tabs>
-                <w:tab w:val="left" w:pos="916"/>
-                <w:tab w:val="left" w:pos="1832"/>
-                <w:tab w:val="left" w:pos="2748"/>
-                <w:tab w:val="left" w:pos="3664"/>
-                <w:tab w:val="left" w:pos="4580"/>
-                <w:tab w:val="left" w:pos="5496"/>
-                <w:tab w:val="left" w:pos="6412"/>
-                <w:tab w:val="left" w:pos="7328"/>
-                <w:tab w:val="left" w:pos="8244"/>
-                <w:tab w:val="left" w:pos="9160"/>
-                <w:tab w:val="left" w:pos="10076"/>
-                <w:tab w:val="left" w:pos="10992"/>
-                <w:tab w:val="left" w:pos="11908"/>
-                <w:tab w:val="left" w:pos="12824"/>
-                <w:tab w:val="left" w:pos="13740"/>
-                <w:tab w:val="left" w:pos="14656"/>
-              </w:tabs>
-              <w:rPr>
-                <w:rFonts w:eastAsia="Times New Roman" w:cs="Courier New"/>
-                <w:lang w:val="en-US" w:eastAsia="de-DE"/>
-              </w:rPr>
-            </w:pPr>
-          </w:p>
-        </w:tc>
-        <w:tc>
-          <w:tcPr>
-            <w:tcW w:w="8678" w:type="dxa"/>
-          </w:tcPr>
-          <w:p>
-            <w:pPr>
-              <w:tabs>
-                <w:tab w:val="left" w:pos="916"/>
-                <w:tab w:val="left" w:pos="1832"/>
-                <w:tab w:val="left" w:pos="2748"/>
-                <w:tab w:val="left" w:pos="3664"/>
-                <w:tab w:val="left" w:pos="4580"/>
-                <w:tab w:val="left" w:pos="5496"/>
-                <w:tab w:val="left" w:pos="6412"/>
-                <w:tab w:val="left" w:pos="7328"/>
-                <w:tab w:val="left" w:pos="8244"/>
-                <w:tab w:val="left" w:pos="9160"/>
-                <w:tab w:val="left" w:pos="10076"/>
-                <w:tab w:val="left" w:pos="10992"/>
-                <w:tab w:val="left" w:pos="11908"/>
-                <w:tab w:val="left" w:pos="12824"/>
-                <w:tab w:val="left" w:pos="13740"/>
-                <w:tab w:val="left" w:pos="14656"/>
-              </w:tabs>
-              <w:rPr>
-                <w:lang w:val="en-US"/>
-              </w:rPr>
-            </w:pPr>
-            <w:r>
-              <w:object w:dxaOrig="9270" w:dyaOrig="3390">
-                <v:shape id="_x0000_i1039" type="#_x0000_t75" style="width:453pt;height:165.75pt" o:ole="">
-                  <v:imagedata r:id="rId34" o:title=""/>
-                </v:shape>
-                <o:OLEObject Type="Embed" ProgID="PBrush" ShapeID="_x0000_i1039" DrawAspect="Content" ObjectID="_1617048778" r:id="rId35"/>
-              </w:object>
-            </w:r>
-            <w:r>
-              <w:rPr>
-                <w:lang w:val="en-US"/>
-              </w:rPr>
-              <w:t>fix assignment of blob (to green track instead of red:</w:t>
-            </w:r>
-          </w:p>
-          <w:p>
-            <w:pPr>
-              <w:tabs>
-                <w:tab w:val="left" w:pos="916"/>
-                <w:tab w:val="left" w:pos="1832"/>
-                <w:tab w:val="left" w:pos="2748"/>
-                <w:tab w:val="left" w:pos="3664"/>
-                <w:tab w:val="left" w:pos="4580"/>
-                <w:tab w:val="left" w:pos="5496"/>
-                <w:tab w:val="left" w:pos="6412"/>
-                <w:tab w:val="left" w:pos="7328"/>
-                <w:tab w:val="left" w:pos="8244"/>
-                <w:tab w:val="left" w:pos="9160"/>
-                <w:tab w:val="left" w:pos="10076"/>
-                <w:tab w:val="left" w:pos="10992"/>
-                <w:tab w:val="left" w:pos="11908"/>
-                <w:tab w:val="left" w:pos="12824"/>
-                <w:tab w:val="left" w:pos="13740"/>
-                <w:tab w:val="left" w:pos="14656"/>
-              </w:tabs>
-              <w:rPr>
-                <w:lang w:val="en-US"/>
-              </w:rPr>
-            </w:pPr>
-            <w:proofErr w:type="spellStart"/>
-            <w:r>
-              <w:rPr>
-                <w:lang w:val="en-US"/>
-              </w:rPr>
-              <w:t>OcclusionIdList</w:t>
-            </w:r>
-            <w:proofErr w:type="spellEnd"/>
-            <w:r>
-              <w:rPr>
-                <w:lang w:val="en-US"/>
-              </w:rPr>
-              <w:t>::</w:t>
-            </w:r>
-            <w:proofErr w:type="spellStart"/>
-            <w:r>
-              <w:rPr>
-                <w:lang w:val="en-US"/>
-              </w:rPr>
-              <w:t>assignBlobs</w:t>
-            </w:r>
-            <w:proofErr w:type="spellEnd"/>
-          </w:p>
-          <w:p>
-            <w:pPr>
-              <w:tabs>
-                <w:tab w:val="left" w:pos="629"/>
-                <w:tab w:val="left" w:pos="1832"/>
-                <w:tab w:val="left" w:pos="2748"/>
-                <w:tab w:val="left" w:pos="3664"/>
-                <w:tab w:val="left" w:pos="4580"/>
-                <w:tab w:val="left" w:pos="5496"/>
-                <w:tab w:val="left" w:pos="6412"/>
-                <w:tab w:val="left" w:pos="7328"/>
-                <w:tab w:val="left" w:pos="8244"/>
-                <w:tab w:val="left" w:pos="9160"/>
-                <w:tab w:val="left" w:pos="10076"/>
-                <w:tab w:val="left" w:pos="10992"/>
-                <w:tab w:val="left" w:pos="11908"/>
-                <w:tab w:val="left" w:pos="12824"/>
-                <w:tab w:val="left" w:pos="13740"/>
-                <w:tab w:val="left" w:pos="14656"/>
-              </w:tabs>
-              <w:rPr>
-                <w:lang w:val="en-US"/>
-              </w:rPr>
-            </w:pPr>
-            <w:r>
-              <w:rPr>
-                <w:lang w:val="en-US"/>
-              </w:rPr>
-              <w:tab/>
-            </w:r>
-            <w:r>
-              <w:rPr>
-                <w:lang w:val="en-US"/>
-              </w:rPr>
-              <w:t xml:space="preserve">if </w:t>
-            </w:r>
-            <w:proofErr w:type="spellStart"/>
-            <w:r>
-              <w:rPr>
-                <w:lang w:val="en-US"/>
-              </w:rPr>
-              <w:t>hasPassed</w:t>
-            </w:r>
-            <w:proofErr w:type="spellEnd"/>
-            <w:r>
-              <w:rPr>
-                <w:lang w:val="en-US"/>
-              </w:rPr>
-              <w:t xml:space="preserve"> </w:t>
-            </w:r>
-            <w:r>
-              <w:rPr>
-                <w:lang w:val="en-US"/>
-              </w:rPr>
-              <w:sym w:font="Wingdings" w:char="F0E0"/>
-            </w:r>
-            <w:r>
-              <w:rPr>
-                <w:lang w:val="en-US"/>
-              </w:rPr>
-              <w:t xml:space="preserve"> if isMarkedForDeletion</w:t>
-            </w:r>
-            <w:bookmarkStart w:id="0" w:name="_GoBack"/>
-            <w:bookmarkEnd w:id="0"/>
-          </w:p>
-          <w:p>
-            <w:pPr>
-              <w:tabs>
-                <w:tab w:val="left" w:pos="916"/>
-                <w:tab w:val="left" w:pos="1832"/>
-                <w:tab w:val="left" w:pos="2748"/>
-                <w:tab w:val="left" w:pos="3664"/>
-                <w:tab w:val="left" w:pos="4580"/>
-                <w:tab w:val="left" w:pos="5496"/>
-                <w:tab w:val="left" w:pos="6412"/>
-                <w:tab w:val="left" w:pos="7328"/>
-                <w:tab w:val="left" w:pos="8244"/>
-                <w:tab w:val="left" w:pos="9160"/>
-                <w:tab w:val="left" w:pos="10076"/>
-                <w:tab w:val="left" w:pos="10992"/>
-                <w:tab w:val="left" w:pos="11908"/>
-                <w:tab w:val="left" w:pos="12824"/>
-                <w:tab w:val="left" w:pos="13740"/>
-                <w:tab w:val="left" w:pos="14656"/>
-              </w:tabs>
-              <w:rPr>
-                <w:lang w:val="en-US"/>
-              </w:rPr>
-            </w:pPr>
-            <w:r>
-              <w:rPr>
-                <w:lang w:val="en-US"/>
-              </w:rPr>
-              <w:t xml:space="preserve">if </w:t>
-            </w:r>
-            <w:proofErr w:type="spellStart"/>
-            <w:r>
-              <w:rPr>
-                <w:lang w:val="en-US"/>
-              </w:rPr>
-              <w:t>hasPassed</w:t>
-            </w:r>
-            <w:proofErr w:type="spellEnd"/>
-            <w:r>
-              <w:rPr>
-                <w:lang w:val="en-US"/>
-              </w:rPr>
-              <w:t xml:space="preserve"> </w:t>
-            </w:r>
-            <w:r>
-              <w:rPr>
-                <w:lang w:val="en-US"/>
-              </w:rPr>
-              <w:sym w:font="Wingdings" w:char="F0E0"/>
-            </w:r>
-            <w:r>
-              <w:rPr>
-                <w:lang w:val="en-US"/>
-              </w:rPr>
-              <w:t xml:space="preserve"> </w:t>
-            </w:r>
-          </w:p>
-          <w:p>
-            <w:pPr>
-              <w:tabs>
-                <w:tab w:val="left" w:pos="629"/>
-                <w:tab w:val="left" w:pos="1832"/>
-                <w:tab w:val="left" w:pos="2748"/>
-                <w:tab w:val="left" w:pos="3664"/>
-                <w:tab w:val="left" w:pos="4580"/>
-                <w:tab w:val="left" w:pos="5496"/>
-                <w:tab w:val="left" w:pos="6412"/>
-                <w:tab w:val="left" w:pos="7328"/>
-                <w:tab w:val="left" w:pos="8244"/>
-                <w:tab w:val="left" w:pos="9160"/>
-                <w:tab w:val="left" w:pos="10076"/>
-                <w:tab w:val="left" w:pos="10992"/>
-                <w:tab w:val="left" w:pos="11908"/>
-                <w:tab w:val="left" w:pos="12824"/>
-                <w:tab w:val="left" w:pos="13740"/>
-                <w:tab w:val="left" w:pos="14656"/>
-              </w:tabs>
-              <w:rPr>
-                <w:lang w:val="en-US"/>
-              </w:rPr>
-            </w:pPr>
-            <w:r>
-              <w:rPr>
-                <w:lang w:val="en-US"/>
-              </w:rPr>
-              <w:tab/>
-              <w:t xml:space="preserve">if occlusion started at left border </w:t>
-            </w:r>
-            <w:r>
-              <w:rPr>
-                <w:lang w:val="en-US"/>
-              </w:rPr>
-              <w:sym w:font="Wingdings" w:char="F0E0"/>
-            </w:r>
-            <w:r>
-              <w:rPr>
-                <w:lang w:val="en-US"/>
-              </w:rPr>
-              <w:t xml:space="preserve"> assign blob to </w:t>
-            </w:r>
-            <w:proofErr w:type="spellStart"/>
-            <w:r>
-              <w:rPr>
-                <w:lang w:val="en-US"/>
-              </w:rPr>
-              <w:t>rightMovingTrack</w:t>
-            </w:r>
-            <w:proofErr w:type="spellEnd"/>
-            <w:r>
-              <w:rPr>
-                <w:lang w:val="en-US"/>
-              </w:rPr>
-              <w:t xml:space="preserve"> to blob</w:t>
-            </w:r>
-          </w:p>
-          <w:p>
-            <w:pPr>
-              <w:tabs>
-                <w:tab w:val="left" w:pos="629"/>
-                <w:tab w:val="left" w:pos="1832"/>
-                <w:tab w:val="left" w:pos="2748"/>
-                <w:tab w:val="left" w:pos="3664"/>
-                <w:tab w:val="left" w:pos="4580"/>
-                <w:tab w:val="left" w:pos="5496"/>
-                <w:tab w:val="left" w:pos="6412"/>
-                <w:tab w:val="left" w:pos="7328"/>
-                <w:tab w:val="left" w:pos="8244"/>
-                <w:tab w:val="left" w:pos="9160"/>
-                <w:tab w:val="left" w:pos="10076"/>
-                <w:tab w:val="left" w:pos="10992"/>
-                <w:tab w:val="left" w:pos="11908"/>
-                <w:tab w:val="left" w:pos="12824"/>
-                <w:tab w:val="left" w:pos="13740"/>
-                <w:tab w:val="left" w:pos="14656"/>
-              </w:tabs>
-              <w:rPr>
-                <w:lang w:val="en-US"/>
-              </w:rPr>
-            </w:pPr>
-            <w:r>
-              <w:rPr>
-                <w:lang w:val="en-US"/>
-              </w:rPr>
-              <w:tab/>
-            </w:r>
-            <w:r>
-              <w:rPr>
-                <w:lang w:val="en-US"/>
-              </w:rPr>
-              <w:t xml:space="preserve">if occlusion started at </w:t>
-            </w:r>
-            <w:r>
-              <w:rPr>
-                <w:lang w:val="en-US"/>
-              </w:rPr>
-              <w:t>right</w:t>
-            </w:r>
-            <w:r>
-              <w:rPr>
-                <w:lang w:val="en-US"/>
-              </w:rPr>
-              <w:t xml:space="preserve"> border </w:t>
-            </w:r>
-            <w:r>
-              <w:rPr>
-                <w:lang w:val="en-US"/>
-              </w:rPr>
-              <w:sym w:font="Wingdings" w:char="F0E0"/>
-            </w:r>
-            <w:r>
-              <w:rPr>
-                <w:lang w:val="en-US"/>
-              </w:rPr>
-              <w:t xml:space="preserve"> assign </w:t>
-            </w:r>
-            <w:r>
-              <w:rPr>
-                <w:lang w:val="en-US"/>
-              </w:rPr>
-              <w:t xml:space="preserve">blob to </w:t>
-            </w:r>
-            <w:proofErr w:type="spellStart"/>
-            <w:r>
-              <w:rPr>
-                <w:lang w:val="en-US"/>
-              </w:rPr>
-              <w:t>left</w:t>
-            </w:r>
-            <w:r>
-              <w:rPr>
-                <w:lang w:val="en-US"/>
-              </w:rPr>
-              <w:t>MovingTrack</w:t>
-            </w:r>
-            <w:proofErr w:type="spellEnd"/>
-            <w:r>
-              <w:rPr>
-                <w:lang w:val="en-US"/>
-              </w:rPr>
-              <w:t xml:space="preserve"> to blob</w:t>
-            </w:r>
-          </w:p>
-          <w:p>
-            <w:pPr>
-              <w:tabs>
-                <w:tab w:val="left" w:pos="629"/>
-                <w:tab w:val="left" w:pos="1832"/>
-                <w:tab w:val="left" w:pos="2748"/>
-                <w:tab w:val="left" w:pos="3664"/>
-                <w:tab w:val="left" w:pos="4580"/>
-                <w:tab w:val="left" w:pos="5496"/>
-                <w:tab w:val="left" w:pos="6412"/>
-                <w:tab w:val="left" w:pos="7328"/>
-                <w:tab w:val="left" w:pos="8244"/>
-                <w:tab w:val="left" w:pos="9160"/>
-                <w:tab w:val="left" w:pos="10076"/>
-                <w:tab w:val="left" w:pos="10992"/>
-                <w:tab w:val="left" w:pos="11908"/>
-                <w:tab w:val="left" w:pos="12824"/>
-                <w:tab w:val="left" w:pos="13740"/>
-                <w:tab w:val="left" w:pos="14656"/>
-              </w:tabs>
-              <w:rPr>
-                <w:rFonts w:eastAsia="Times New Roman" w:cs="Courier New"/>
-                <w:lang w:val="en-US" w:eastAsia="de-DE"/>
-              </w:rPr>
-            </w:pPr>
-            <w:r>
-              <w:rPr>
-                <w:lang w:val="en-US"/>
-              </w:rPr>
-              <w:tab/>
-              <w:t xml:space="preserve">set occlusion </w:t>
-            </w:r>
-            <w:proofErr w:type="spellStart"/>
-            <w:r>
-              <w:rPr>
-                <w:lang w:val="en-US"/>
-              </w:rPr>
-              <w:t>isMarkedForDeletion</w:t>
-            </w:r>
-            <w:proofErr w:type="spellEnd"/>
-            <w:r>
-              <w:rPr>
-                <w:lang w:val="en-US"/>
-              </w:rPr>
-              <w:t xml:space="preserve"> </w:t>
-            </w:r>
-          </w:p>
-        </w:tc>
-      </w:tr>
-      <w:tr>
-        <w:tc>
-          <w:tcPr>
-            <w:tcW w:w="534" w:type="dxa"/>
-          </w:tcPr>
-          <w:p>
-            <w:pPr>
-              <w:tabs>
-                <w:tab w:val="left" w:pos="916"/>
-                <w:tab w:val="left" w:pos="1832"/>
-                <w:tab w:val="left" w:pos="2748"/>
-                <w:tab w:val="left" w:pos="3664"/>
-                <w:tab w:val="left" w:pos="4580"/>
-                <w:tab w:val="left" w:pos="5496"/>
-                <w:tab w:val="left" w:pos="6412"/>
-                <w:tab w:val="left" w:pos="7328"/>
-                <w:tab w:val="left" w:pos="8244"/>
-                <w:tab w:val="left" w:pos="9160"/>
-                <w:tab w:val="left" w:pos="10076"/>
-                <w:tab w:val="left" w:pos="10992"/>
-                <w:tab w:val="left" w:pos="11908"/>
-                <w:tab w:val="left" w:pos="12824"/>
-                <w:tab w:val="left" w:pos="13740"/>
-                <w:tab w:val="left" w:pos="14656"/>
-              </w:tabs>
-              <w:rPr>
-                <w:rFonts w:eastAsia="Times New Roman" w:cs="Courier New"/>
-                <w:lang w:val="en-US" w:eastAsia="de-DE"/>
-              </w:rPr>
-            </w:pPr>
-          </w:p>
-        </w:tc>
-        <w:tc>
-          <w:tcPr>
-            <w:tcW w:w="8678" w:type="dxa"/>
-          </w:tcPr>
-          <w:p>
-            <w:pPr>
-              <w:tabs>
-                <w:tab w:val="left" w:pos="916"/>
-                <w:tab w:val="left" w:pos="1832"/>
-                <w:tab w:val="left" w:pos="2748"/>
-                <w:tab w:val="left" w:pos="3664"/>
-                <w:tab w:val="left" w:pos="4580"/>
-                <w:tab w:val="left" w:pos="5496"/>
-                <w:tab w:val="left" w:pos="6412"/>
-                <w:tab w:val="left" w:pos="7328"/>
-                <w:tab w:val="left" w:pos="8244"/>
-                <w:tab w:val="left" w:pos="9160"/>
-                <w:tab w:val="left" w:pos="10076"/>
-                <w:tab w:val="left" w:pos="10992"/>
-                <w:tab w:val="left" w:pos="11908"/>
-                <w:tab w:val="left" w:pos="12824"/>
-                <w:tab w:val="left" w:pos="13740"/>
-                <w:tab w:val="left" w:pos="14656"/>
-              </w:tabs>
-            </w:pPr>
-            <w:r>
-              <w:object w:dxaOrig="9270" w:dyaOrig="3360">
-                <v:shape id="_x0000_i1040" type="#_x0000_t75" style="width:453pt;height:164.25pt" o:ole="">
-                  <v:imagedata r:id="rId36" o:title=""/>
-                </v:shape>
-                <o:OLEObject Type="Embed" ProgID="PBrush" ShapeID="_x0000_i1040" DrawAspect="Content" ObjectID="_1617048779" r:id="rId37"/>
-              </w:object>
-            </w:r>
-          </w:p>
-          <w:p>
-            <w:pPr>
-              <w:tabs>
-                <w:tab w:val="left" w:pos="916"/>
-                <w:tab w:val="left" w:pos="1832"/>
-                <w:tab w:val="left" w:pos="2748"/>
-                <w:tab w:val="left" w:pos="3664"/>
-                <w:tab w:val="left" w:pos="4580"/>
-                <w:tab w:val="left" w:pos="5496"/>
-                <w:tab w:val="left" w:pos="6412"/>
-                <w:tab w:val="left" w:pos="7328"/>
-                <w:tab w:val="left" w:pos="8244"/>
-                <w:tab w:val="left" w:pos="9160"/>
-                <w:tab w:val="left" w:pos="10076"/>
-                <w:tab w:val="left" w:pos="10992"/>
-                <w:tab w:val="left" w:pos="11908"/>
-                <w:tab w:val="left" w:pos="12824"/>
-                <w:tab w:val="left" w:pos="13740"/>
-                <w:tab w:val="left" w:pos="14656"/>
-              </w:tabs>
-              <w:rPr>
-                <w:lang w:val="en-US"/>
-              </w:rPr>
-            </w:pPr>
-            <w:r>
-              <w:rPr>
-                <w:lang w:val="en-US"/>
-              </w:rPr>
-              <w:t xml:space="preserve">fixed in </w:t>
-            </w:r>
-            <w:proofErr w:type="spellStart"/>
-            <w:r>
-              <w:rPr>
-                <w:lang w:val="en-US"/>
-              </w:rPr>
-              <w:t>setOcclusion</w:t>
-            </w:r>
-            <w:proofErr w:type="spellEnd"/>
-            <w:r>
-              <w:rPr>
-                <w:lang w:val="en-US"/>
-              </w:rPr>
-              <w:t xml:space="preserve"> </w:t>
-            </w:r>
-            <w:r>
-              <w:sym w:font="Wingdings" w:char="F0E0"/>
-            </w:r>
-            <w:r>
-              <w:rPr>
-                <w:lang w:val="en-US"/>
-              </w:rPr>
-              <w:t xml:space="preserve"> by using i</w:t>
-            </w:r>
-            <w:r>
-              <w:rPr>
-                <w:lang w:val="en-US"/>
-              </w:rPr>
-              <w:t>terator to track instead of reference to track</w:t>
-            </w:r>
-          </w:p>
-          <w:p>
-            <w:pPr>
-              <w:tabs>
-                <w:tab w:val="left" w:pos="916"/>
-                <w:tab w:val="left" w:pos="1832"/>
-                <w:tab w:val="left" w:pos="2748"/>
-                <w:tab w:val="left" w:pos="3664"/>
-                <w:tab w:val="left" w:pos="4580"/>
-                <w:tab w:val="left" w:pos="5496"/>
-                <w:tab w:val="left" w:pos="6412"/>
-                <w:tab w:val="left" w:pos="7328"/>
-                <w:tab w:val="left" w:pos="8244"/>
-                <w:tab w:val="left" w:pos="9160"/>
-                <w:tab w:val="left" w:pos="10076"/>
-                <w:tab w:val="left" w:pos="10992"/>
-                <w:tab w:val="left" w:pos="11908"/>
-                <w:tab w:val="left" w:pos="12824"/>
-                <w:tab w:val="left" w:pos="13740"/>
-                <w:tab w:val="left" w:pos="14656"/>
-              </w:tabs>
-            </w:pPr>
-            <w:r>
-              <w:object w:dxaOrig="9225" w:dyaOrig="3375">
-                <v:shape id="_x0000_i1043" type="#_x0000_t75" style="width:453.75pt;height:165.75pt" o:ole="">
-                  <v:imagedata r:id="rId38" o:title=""/>
-                </v:shape>
-                <o:OLEObject Type="Embed" ProgID="PBrush" ShapeID="_x0000_i1043" DrawAspect="Content" ObjectID="_1617048780" r:id="rId39"/>
-              </w:object>
-            </w:r>
-          </w:p>
-          <w:p>
-            <w:pPr>
-              <w:tabs>
-                <w:tab w:val="left" w:pos="916"/>
-                <w:tab w:val="left" w:pos="1832"/>
-                <w:tab w:val="left" w:pos="2748"/>
-                <w:tab w:val="left" w:pos="3664"/>
-                <w:tab w:val="left" w:pos="4580"/>
-                <w:tab w:val="left" w:pos="5496"/>
-                <w:tab w:val="left" w:pos="6412"/>
-                <w:tab w:val="left" w:pos="7328"/>
-                <w:tab w:val="left" w:pos="8244"/>
-                <w:tab w:val="left" w:pos="9160"/>
-                <w:tab w:val="left" w:pos="10076"/>
-                <w:tab w:val="left" w:pos="10992"/>
-                <w:tab w:val="left" w:pos="11908"/>
-                <w:tab w:val="left" w:pos="12824"/>
-                <w:tab w:val="left" w:pos="13740"/>
-                <w:tab w:val="left" w:pos="14656"/>
-              </w:tabs>
-              <w:rPr>
-                <w:rFonts w:eastAsia="Times New Roman" w:cs="Courier New"/>
-                <w:lang w:val="en-US" w:eastAsia="de-DE"/>
-              </w:rPr>
-            </w:pPr>
-          </w:p>
-        </w:tc>
-      </w:tr>
-      <w:tr>
-        <w:tc>
-          <w:tcPr>
-            <w:tcW w:w="534" w:type="dxa"/>
-          </w:tcPr>
-          <w:p>
-            <w:pPr>
-              <w:tabs>
-                <w:tab w:val="left" w:pos="916"/>
-                <w:tab w:val="left" w:pos="1832"/>
-                <w:tab w:val="left" w:pos="2748"/>
-                <w:tab w:val="left" w:pos="3664"/>
-                <w:tab w:val="left" w:pos="4580"/>
-                <w:tab w:val="left" w:pos="5496"/>
-                <w:tab w:val="left" w:pos="6412"/>
-                <w:tab w:val="left" w:pos="7328"/>
-                <w:tab w:val="left" w:pos="8244"/>
-                <w:tab w:val="left" w:pos="9160"/>
-                <w:tab w:val="left" w:pos="10076"/>
-                <w:tab w:val="left" w:pos="10992"/>
-                <w:tab w:val="left" w:pos="11908"/>
-                <w:tab w:val="left" w:pos="12824"/>
-                <w:tab w:val="left" w:pos="13740"/>
-                <w:tab w:val="left" w:pos="14656"/>
-              </w:tabs>
-              <w:rPr>
-                <w:rFonts w:eastAsia="Times New Roman" w:cs="Courier New"/>
-                <w:lang w:val="en-US" w:eastAsia="de-DE"/>
-              </w:rPr>
-            </w:pPr>
-          </w:p>
-        </w:tc>
-        <w:tc>
-          <w:tcPr>
-            <w:tcW w:w="8678" w:type="dxa"/>
-          </w:tcPr>
-          <w:p>
-            <w:pPr>
-              <w:tabs>
-                <w:tab w:val="left" w:pos="916"/>
-                <w:tab w:val="left" w:pos="1832"/>
-                <w:tab w:val="left" w:pos="2748"/>
-                <w:tab w:val="left" w:pos="3664"/>
-                <w:tab w:val="left" w:pos="4580"/>
-                <w:tab w:val="left" w:pos="5496"/>
-                <w:tab w:val="left" w:pos="6412"/>
-                <w:tab w:val="left" w:pos="7328"/>
-                <w:tab w:val="left" w:pos="8244"/>
-                <w:tab w:val="left" w:pos="9160"/>
-                <w:tab w:val="left" w:pos="10076"/>
-                <w:tab w:val="left" w:pos="10992"/>
-                <w:tab w:val="left" w:pos="11908"/>
-                <w:tab w:val="left" w:pos="12824"/>
-                <w:tab w:val="left" w:pos="13740"/>
-                <w:tab w:val="left" w:pos="14656"/>
-              </w:tabs>
-            </w:pPr>
-            <w:r>
-              <w:object w:dxaOrig="9225" w:dyaOrig="3375">
-                <v:shape id="_x0000_i1041" type="#_x0000_t75" style="width:453.75pt;height:165.75pt" o:ole="">
-                  <v:imagedata r:id="rId40" o:title=""/>
-                </v:shape>
-                <o:OLEObject Type="Embed" ProgID="PBrush" ShapeID="_x0000_i1041" DrawAspect="Content" ObjectID="_1617048781" r:id="rId41"/>
-              </w:object>
-            </w:r>
-          </w:p>
-          <w:p>
-            <w:pPr>
-              <w:tabs>
-                <w:tab w:val="left" w:pos="916"/>
-                <w:tab w:val="left" w:pos="1832"/>
-                <w:tab w:val="left" w:pos="2748"/>
-                <w:tab w:val="left" w:pos="3664"/>
-                <w:tab w:val="left" w:pos="4580"/>
-                <w:tab w:val="left" w:pos="5496"/>
-                <w:tab w:val="left" w:pos="6412"/>
-                <w:tab w:val="left" w:pos="7328"/>
-                <w:tab w:val="left" w:pos="8244"/>
-                <w:tab w:val="left" w:pos="9160"/>
-                <w:tab w:val="left" w:pos="10076"/>
-                <w:tab w:val="left" w:pos="10992"/>
-                <w:tab w:val="left" w:pos="11908"/>
-                <w:tab w:val="left" w:pos="12824"/>
-                <w:tab w:val="left" w:pos="13740"/>
-                <w:tab w:val="left" w:pos="14656"/>
-              </w:tabs>
-              <w:rPr>
-                <w:lang w:val="en-US"/>
-              </w:rPr>
-            </w:pPr>
-            <w:r>
-              <w:rPr>
-                <w:lang w:val="en-US"/>
-              </w:rPr>
-              <w:t xml:space="preserve">fixed in </w:t>
-            </w:r>
-            <w:proofErr w:type="spellStart"/>
-            <w:r>
-              <w:rPr>
-                <w:lang w:val="en-US"/>
-              </w:rPr>
-              <w:t>setOcclusion</w:t>
-            </w:r>
-            <w:proofErr w:type="spellEnd"/>
-            <w:r>
-              <w:rPr>
-                <w:lang w:val="en-US"/>
-              </w:rPr>
-              <w:t xml:space="preserve"> </w:t>
-            </w:r>
-            <w:r>
-              <w:sym w:font="Wingdings" w:char="F0E0"/>
-            </w:r>
-            <w:r>
-              <w:rPr>
-                <w:lang w:val="en-US"/>
-              </w:rPr>
-              <w:t xml:space="preserve"> by using i</w:t>
-            </w:r>
-            <w:r>
-              <w:rPr>
-                <w:lang w:val="en-US"/>
-              </w:rPr>
-              <w:t>terator to track instead of reference to track</w:t>
-            </w:r>
-          </w:p>
-          <w:p>
-            <w:pPr>
-              <w:tabs>
-                <w:tab w:val="left" w:pos="916"/>
-                <w:tab w:val="left" w:pos="1832"/>
-                <w:tab w:val="left" w:pos="2748"/>
-                <w:tab w:val="left" w:pos="3664"/>
-                <w:tab w:val="left" w:pos="4580"/>
-                <w:tab w:val="left" w:pos="5496"/>
-                <w:tab w:val="left" w:pos="6412"/>
-                <w:tab w:val="left" w:pos="7328"/>
-                <w:tab w:val="left" w:pos="8244"/>
-                <w:tab w:val="left" w:pos="9160"/>
-                <w:tab w:val="left" w:pos="10076"/>
-                <w:tab w:val="left" w:pos="10992"/>
-                <w:tab w:val="left" w:pos="11908"/>
-                <w:tab w:val="left" w:pos="12824"/>
-                <w:tab w:val="left" w:pos="13740"/>
-                <w:tab w:val="left" w:pos="14656"/>
-              </w:tabs>
-              <w:rPr>
-                <w:lang w:val="en-US"/>
-              </w:rPr>
-            </w:pPr>
-            <w:r>
-              <w:object w:dxaOrig="9285" w:dyaOrig="3375">
-                <v:shape id="_x0000_i1044" type="#_x0000_t75" style="width:453.75pt;height:165pt" o:ole="">
-                  <v:imagedata r:id="rId42" o:title=""/>
-                </v:shape>
-                <o:OLEObject Type="Embed" ProgID="PBrush" ShapeID="_x0000_i1044" DrawAspect="Content" ObjectID="_1617048782" r:id="rId43"/>
-              </w:object>
-            </w:r>
-          </w:p>
-        </w:tc>
-      </w:tr>
-      <w:tr>
-        <w:tc>
-          <w:tcPr>
-            <w:tcW w:w="534" w:type="dxa"/>
-          </w:tcPr>
-          <w:p>
-            <w:pPr>
-              <w:tabs>
-                <w:tab w:val="left" w:pos="916"/>
-                <w:tab w:val="left" w:pos="1832"/>
-                <w:tab w:val="left" w:pos="2748"/>
-                <w:tab w:val="left" w:pos="3664"/>
-                <w:tab w:val="left" w:pos="4580"/>
-                <w:tab w:val="left" w:pos="5496"/>
-                <w:tab w:val="left" w:pos="6412"/>
-                <w:tab w:val="left" w:pos="7328"/>
-                <w:tab w:val="left" w:pos="8244"/>
-                <w:tab w:val="left" w:pos="9160"/>
-                <w:tab w:val="left" w:pos="10076"/>
-                <w:tab w:val="left" w:pos="10992"/>
-                <w:tab w:val="left" w:pos="11908"/>
-                <w:tab w:val="left" w:pos="12824"/>
-                <w:tab w:val="left" w:pos="13740"/>
-                <w:tab w:val="left" w:pos="14656"/>
-              </w:tabs>
-              <w:rPr>
-                <w:rFonts w:eastAsia="Times New Roman" w:cs="Courier New"/>
-                <w:lang w:val="en-US" w:eastAsia="de-DE"/>
-              </w:rPr>
-            </w:pPr>
-          </w:p>
-        </w:tc>
-        <w:tc>
-          <w:tcPr>
-            <w:tcW w:w="8678" w:type="dxa"/>
-          </w:tcPr>
-          <w:p>
-            <w:pPr>
-              <w:tabs>
-                <w:tab w:val="left" w:pos="916"/>
-                <w:tab w:val="left" w:pos="1832"/>
-                <w:tab w:val="left" w:pos="2748"/>
-                <w:tab w:val="left" w:pos="3664"/>
-                <w:tab w:val="left" w:pos="4580"/>
-                <w:tab w:val="left" w:pos="5496"/>
-                <w:tab w:val="left" w:pos="6412"/>
-                <w:tab w:val="left" w:pos="7328"/>
-                <w:tab w:val="left" w:pos="8244"/>
-                <w:tab w:val="left" w:pos="9160"/>
-                <w:tab w:val="left" w:pos="10076"/>
-                <w:tab w:val="left" w:pos="10992"/>
-                <w:tab w:val="left" w:pos="11908"/>
-                <w:tab w:val="left" w:pos="12824"/>
-                <w:tab w:val="left" w:pos="13740"/>
-                <w:tab w:val="left" w:pos="14656"/>
-              </w:tabs>
-            </w:pPr>
-            <w:r>
-              <w:object w:dxaOrig="9270" w:dyaOrig="3390">
-                <v:shape id="_x0000_i1042" type="#_x0000_t75" style="width:453pt;height:165.75pt" o:ole="">
-                  <v:imagedata r:id="rId44" o:title=""/>
-                </v:shape>
-                <o:OLEObject Type="Embed" ProgID="PBrush" ShapeID="_x0000_i1042" DrawAspect="Content" ObjectID="_1617048783" r:id="rId45"/>
-              </w:object>
-            </w:r>
-          </w:p>
-        </w:tc>
-      </w:tr>
-    </w:tbl>
-    <w:p>
-      <w:pPr>
-        <w:tabs>
-          <w:tab w:val="left" w:pos="916"/>
-          <w:tab w:val="left" w:pos="1832"/>
-          <w:tab w:val="left" w:pos="2748"/>
-          <w:tab w:val="left" w:pos="3664"/>
-          <w:tab w:val="left" w:pos="4580"/>
-          <w:tab w:val="left" w:pos="5496"/>
-          <w:tab w:val="left" w:pos="6412"/>
-          <w:tab w:val="left" w:pos="7328"/>
-          <w:tab w:val="left" w:pos="8244"/>
-          <w:tab w:val="left" w:pos="9160"/>
-          <w:tab w:val="left" w:pos="10076"/>
-          <w:tab w:val="left" w:pos="10992"/>
-          <w:tab w:val="left" w:pos="11908"/>
-          <w:tab w:val="left" w:pos="12824"/>
-          <w:tab w:val="left" w:pos="13740"/>
-          <w:tab w:val="left" w:pos="14656"/>
-        </w:tabs>
-        <w:spacing w:after="0" w:line="240" w:lineRule="auto"/>
-        <w:rPr>
-          <w:rFonts w:eastAsia="Times New Roman" w:cs="Courier New"/>
-          <w:lang w:val="en-US" w:eastAsia="de-DE"/>
-        </w:rPr>
-      </w:pPr>
+      <w:bookmarkStart w:id="0" w:name="_GoBack"/>
+      <w:bookmarkEnd w:id="0"/>
     </w:p>
     <w:sectPr>
       <w:pgSz w:w="11906" w:h="16838"/>

</xml_diff>

<commit_message>
fixed: unset isOccluded in associated tracks
</commit_message>
<xml_diff>
--- a/utilities/track-test_cases.docx
+++ b/utilities/track-test_cases.docx
@@ -1503,7 +1503,7 @@
                 <v:shape id="_x0000_i1025" type="#_x0000_t75" style="width:309pt;height:171.75pt" o:ole="">
                   <v:imagedata r:id="rId6" o:title=""/>
                 </v:shape>
-                <o:OLEObject Type="Embed" ProgID="PBrush" ShapeID="_x0000_i1025" DrawAspect="Content" ObjectID="_1617135018" r:id="rId7"/>
+                <o:OLEObject Type="Embed" ProgID="PBrush" ShapeID="_x0000_i1025" DrawAspect="Content" ObjectID="_1617459169" r:id="rId7"/>
               </w:object>
             </w:r>
           </w:p>
@@ -1571,7 +1571,7 @@
                 <v:shape id="_x0000_i1026" type="#_x0000_t75" style="width:309.75pt;height:171pt" o:ole="">
                   <v:imagedata r:id="rId8" o:title=""/>
                 </v:shape>
-                <o:OLEObject Type="Embed" ProgID="PBrush" ShapeID="_x0000_i1026" DrawAspect="Content" ObjectID="_1617135019" r:id="rId9"/>
+                <o:OLEObject Type="Embed" ProgID="PBrush" ShapeID="_x0000_i1026" DrawAspect="Content" ObjectID="_1617459170" r:id="rId9"/>
               </w:object>
             </w:r>
           </w:p>
@@ -1639,7 +1639,7 @@
                 <v:shape id="_x0000_i1027" type="#_x0000_t75" style="width:309.75pt;height:171pt" o:ole="">
                   <v:imagedata r:id="rId10" o:title=""/>
                 </v:shape>
-                <o:OLEObject Type="Embed" ProgID="PBrush" ShapeID="_x0000_i1027" DrawAspect="Content" ObjectID="_1617135020" r:id="rId11"/>
+                <o:OLEObject Type="Embed" ProgID="PBrush" ShapeID="_x0000_i1027" DrawAspect="Content" ObjectID="_1617459171" r:id="rId11"/>
               </w:object>
             </w:r>
           </w:p>
@@ -1863,7 +1863,7 @@
                 <v:shape id="_x0000_i1028" type="#_x0000_t75" style="width:308.25pt;height:170.25pt" o:ole="">
                   <v:imagedata r:id="rId12" o:title=""/>
                 </v:shape>
-                <o:OLEObject Type="Embed" ProgID="PBrush" ShapeID="_x0000_i1028" DrawAspect="Content" ObjectID="_1617135021" r:id="rId13"/>
+                <o:OLEObject Type="Embed" ProgID="PBrush" ShapeID="_x0000_i1028" DrawAspect="Content" ObjectID="_1617459172" r:id="rId13"/>
               </w:object>
             </w:r>
           </w:p>
@@ -1935,7 +1935,7 @@
                 <v:shape id="_x0000_i1029" type="#_x0000_t75" style="width:309pt;height:171.75pt" o:ole="">
                   <v:imagedata r:id="rId14" o:title=""/>
                 </v:shape>
-                <o:OLEObject Type="Embed" ProgID="PBrush" ShapeID="_x0000_i1029" DrawAspect="Content" ObjectID="_1617135022" r:id="rId15"/>
+                <o:OLEObject Type="Embed" ProgID="PBrush" ShapeID="_x0000_i1029" DrawAspect="Content" ObjectID="_1617459173" r:id="rId15"/>
               </w:object>
             </w:r>
           </w:p>
@@ -2007,7 +2007,7 @@
                 <v:shape id="_x0000_i1030" type="#_x0000_t75" style="width:309pt;height:170.25pt" o:ole="">
                   <v:imagedata r:id="rId16" o:title=""/>
                 </v:shape>
-                <o:OLEObject Type="Embed" ProgID="PBrush" ShapeID="_x0000_i1030" DrawAspect="Content" ObjectID="_1617135023" r:id="rId17"/>
+                <o:OLEObject Type="Embed" ProgID="PBrush" ShapeID="_x0000_i1030" DrawAspect="Content" ObjectID="_1617459174" r:id="rId17"/>
               </w:object>
             </w:r>
           </w:p>
@@ -2079,7 +2079,343 @@
                 <v:shape id="_x0000_i1031" type="#_x0000_t75" style="width:309pt;height:170.25pt" o:ole="">
                   <v:imagedata r:id="rId18" o:title=""/>
                 </v:shape>
-                <o:OLEObject Type="Embed" ProgID="PBrush" ShapeID="_x0000_i1031" DrawAspect="Content" ObjectID="_1617135024" r:id="rId19"/>
+                <o:OLEObject Type="Embed" ProgID="PBrush" ShapeID="_x0000_i1031" DrawAspect="Content" ObjectID="_1617459175" r:id="rId19"/>
+              </w:object>
+            </w:r>
+          </w:p>
+        </w:tc>
+      </w:tr>
+      <w:tr>
+        <w:tc>
+          <w:tcPr>
+            <w:tcW w:w="9288" w:type="dxa"/>
+            <w:gridSpan w:val="2"/>
+          </w:tcPr>
+          <w:p>
+            <w:pPr>
+              <w:tabs>
+                <w:tab w:val="left" w:pos="916"/>
+                <w:tab w:val="left" w:pos="1832"/>
+                <w:tab w:val="left" w:pos="2748"/>
+                <w:tab w:val="left" w:pos="3664"/>
+                <w:tab w:val="left" w:pos="4580"/>
+                <w:tab w:val="left" w:pos="5496"/>
+                <w:tab w:val="left" w:pos="6412"/>
+                <w:tab w:val="left" w:pos="7328"/>
+                <w:tab w:val="left" w:pos="8244"/>
+                <w:tab w:val="left" w:pos="9160"/>
+                <w:tab w:val="left" w:pos="10076"/>
+                <w:tab w:val="left" w:pos="10992"/>
+                <w:tab w:val="left" w:pos="11908"/>
+                <w:tab w:val="left" w:pos="12824"/>
+                <w:tab w:val="left" w:pos="13740"/>
+                <w:tab w:val="left" w:pos="14656"/>
+              </w:tabs>
+              <w:rPr>
+                <w:rFonts w:eastAsia="Times New Roman" w:cs="Courier New"/>
+                <w:lang w:val="en-US" w:eastAsia="de-DE"/>
+              </w:rPr>
+            </w:pPr>
+            <w:r>
+              <w:rPr>
+                <w:rFonts w:eastAsia="Times New Roman" w:cs="Courier New"/>
+                <w:lang w:val="en-US" w:eastAsia="de-DE"/>
+              </w:rPr>
+              <w:lastRenderedPageBreak/>
+              <w:t>D:\Users\Holger\counter\2017-09-18\opposite\2 - 40 cars multi 7m52s</w:t>
+            </w:r>
+          </w:p>
+        </w:tc>
+      </w:tr>
+      <w:tr>
+        <w:tc>
+          <w:tcPr>
+            <w:tcW w:w="9288" w:type="dxa"/>
+            <w:gridSpan w:val="2"/>
+          </w:tcPr>
+          <w:p>
+            <w:pPr>
+              <w:tabs>
+                <w:tab w:val="left" w:pos="916"/>
+                <w:tab w:val="left" w:pos="1832"/>
+                <w:tab w:val="left" w:pos="2748"/>
+                <w:tab w:val="left" w:pos="3664"/>
+                <w:tab w:val="left" w:pos="4580"/>
+                <w:tab w:val="left" w:pos="5496"/>
+                <w:tab w:val="left" w:pos="6412"/>
+                <w:tab w:val="left" w:pos="7328"/>
+                <w:tab w:val="left" w:pos="8244"/>
+                <w:tab w:val="left" w:pos="9160"/>
+                <w:tab w:val="left" w:pos="10076"/>
+                <w:tab w:val="left" w:pos="10992"/>
+                <w:tab w:val="left" w:pos="11908"/>
+                <w:tab w:val="left" w:pos="12824"/>
+                <w:tab w:val="left" w:pos="13740"/>
+                <w:tab w:val="left" w:pos="14656"/>
+              </w:tabs>
+            </w:pPr>
+            <w:r>
+              <w:object w:dxaOrig="9240" w:dyaOrig="3375">
+                <v:shape id="_x0000_i1037" type="#_x0000_t75" style="width:453pt;height:165.75pt" o:ole="">
+                  <v:imagedata r:id="rId20" o:title=""/>
+                </v:shape>
+                <o:OLEObject Type="Embed" ProgID="PBrush" ShapeID="_x0000_i1037" DrawAspect="Content" ObjectID="_1617459176" r:id="rId21"/>
+              </w:object>
+            </w:r>
+            <w:bookmarkStart w:id="0" w:name="_GoBack"/>
+            <w:bookmarkEnd w:id="0"/>
+          </w:p>
+        </w:tc>
+      </w:tr>
+      <w:tr>
+        <w:tc>
+          <w:tcPr>
+            <w:tcW w:w="9288" w:type="dxa"/>
+            <w:gridSpan w:val="2"/>
+          </w:tcPr>
+          <w:p>
+            <w:pPr>
+              <w:tabs>
+                <w:tab w:val="left" w:pos="916"/>
+                <w:tab w:val="left" w:pos="1832"/>
+                <w:tab w:val="left" w:pos="2748"/>
+                <w:tab w:val="left" w:pos="3664"/>
+                <w:tab w:val="left" w:pos="4580"/>
+                <w:tab w:val="left" w:pos="5496"/>
+                <w:tab w:val="left" w:pos="6412"/>
+                <w:tab w:val="left" w:pos="7328"/>
+                <w:tab w:val="left" w:pos="8244"/>
+                <w:tab w:val="left" w:pos="9160"/>
+                <w:tab w:val="left" w:pos="10076"/>
+                <w:tab w:val="left" w:pos="10992"/>
+                <w:tab w:val="left" w:pos="11908"/>
+                <w:tab w:val="left" w:pos="12824"/>
+                <w:tab w:val="left" w:pos="13740"/>
+                <w:tab w:val="left" w:pos="14656"/>
+              </w:tabs>
+            </w:pPr>
+          </w:p>
+        </w:tc>
+      </w:tr>
+      <w:tr>
+        <w:tc>
+          <w:tcPr>
+            <w:tcW w:w="9288" w:type="dxa"/>
+            <w:gridSpan w:val="2"/>
+          </w:tcPr>
+          <w:p>
+            <w:pPr>
+              <w:tabs>
+                <w:tab w:val="left" w:pos="916"/>
+                <w:tab w:val="left" w:pos="1832"/>
+                <w:tab w:val="left" w:pos="2748"/>
+                <w:tab w:val="left" w:pos="3664"/>
+                <w:tab w:val="left" w:pos="4580"/>
+                <w:tab w:val="left" w:pos="5496"/>
+                <w:tab w:val="left" w:pos="6412"/>
+                <w:tab w:val="left" w:pos="7328"/>
+                <w:tab w:val="left" w:pos="8244"/>
+                <w:tab w:val="left" w:pos="9160"/>
+                <w:tab w:val="left" w:pos="10076"/>
+                <w:tab w:val="left" w:pos="10992"/>
+                <w:tab w:val="left" w:pos="11908"/>
+                <w:tab w:val="left" w:pos="12824"/>
+                <w:tab w:val="left" w:pos="13740"/>
+                <w:tab w:val="left" w:pos="14656"/>
+              </w:tabs>
+            </w:pPr>
+          </w:p>
+        </w:tc>
+      </w:tr>
+      <w:tr>
+        <w:tc>
+          <w:tcPr>
+            <w:tcW w:w="9288" w:type="dxa"/>
+            <w:gridSpan w:val="2"/>
+          </w:tcPr>
+          <w:p>
+            <w:pPr>
+              <w:tabs>
+                <w:tab w:val="left" w:pos="916"/>
+                <w:tab w:val="left" w:pos="1832"/>
+                <w:tab w:val="left" w:pos="2748"/>
+                <w:tab w:val="left" w:pos="3664"/>
+                <w:tab w:val="left" w:pos="4580"/>
+                <w:tab w:val="left" w:pos="5496"/>
+                <w:tab w:val="left" w:pos="6412"/>
+                <w:tab w:val="left" w:pos="7328"/>
+                <w:tab w:val="left" w:pos="8244"/>
+                <w:tab w:val="left" w:pos="9160"/>
+                <w:tab w:val="left" w:pos="10076"/>
+                <w:tab w:val="left" w:pos="10992"/>
+                <w:tab w:val="left" w:pos="11908"/>
+                <w:tab w:val="left" w:pos="12824"/>
+                <w:tab w:val="left" w:pos="13740"/>
+                <w:tab w:val="left" w:pos="14656"/>
+              </w:tabs>
+            </w:pPr>
+            <w:r>
+              <w:object w:dxaOrig="9285" w:dyaOrig="3405">
+                <v:shape id="_x0000_i1034" type="#_x0000_t75" style="width:453.75pt;height:166.5pt" o:ole="">
+                  <v:imagedata r:id="rId22" o:title=""/>
+                </v:shape>
+                <o:OLEObject Type="Embed" ProgID="PBrush" ShapeID="_x0000_i1034" DrawAspect="Content" ObjectID="_1617459177" r:id="rId23"/>
+              </w:object>
+            </w:r>
+          </w:p>
+        </w:tc>
+      </w:tr>
+      <w:tr>
+        <w:tc>
+          <w:tcPr>
+            <w:tcW w:w="9288" w:type="dxa"/>
+            <w:gridSpan w:val="2"/>
+          </w:tcPr>
+          <w:p>
+            <w:pPr>
+              <w:tabs>
+                <w:tab w:val="left" w:pos="916"/>
+                <w:tab w:val="left" w:pos="1832"/>
+                <w:tab w:val="left" w:pos="2748"/>
+                <w:tab w:val="left" w:pos="3664"/>
+                <w:tab w:val="left" w:pos="4580"/>
+                <w:tab w:val="left" w:pos="5496"/>
+                <w:tab w:val="left" w:pos="6412"/>
+                <w:tab w:val="left" w:pos="7328"/>
+                <w:tab w:val="left" w:pos="8244"/>
+                <w:tab w:val="left" w:pos="9160"/>
+                <w:tab w:val="left" w:pos="10076"/>
+                <w:tab w:val="left" w:pos="10992"/>
+                <w:tab w:val="left" w:pos="11908"/>
+                <w:tab w:val="left" w:pos="12824"/>
+                <w:tab w:val="left" w:pos="13740"/>
+                <w:tab w:val="left" w:pos="14656"/>
+              </w:tabs>
+            </w:pPr>
+            <w:r>
+              <w:object w:dxaOrig="9240" w:dyaOrig="3420">
+                <v:shape id="_x0000_i1035" type="#_x0000_t75" style="width:453pt;height:168pt" o:ole="">
+                  <v:imagedata r:id="rId24" o:title=""/>
+                </v:shape>
+                <o:OLEObject Type="Embed" ProgID="PBrush" ShapeID="_x0000_i1035" DrawAspect="Content" ObjectID="_1617459178" r:id="rId25"/>
+              </w:object>
+            </w:r>
+          </w:p>
+        </w:tc>
+      </w:tr>
+      <w:tr>
+        <w:tc>
+          <w:tcPr>
+            <w:tcW w:w="9288" w:type="dxa"/>
+            <w:gridSpan w:val="2"/>
+          </w:tcPr>
+          <w:p>
+            <w:pPr>
+              <w:tabs>
+                <w:tab w:val="left" w:pos="916"/>
+                <w:tab w:val="left" w:pos="1832"/>
+                <w:tab w:val="left" w:pos="2748"/>
+                <w:tab w:val="left" w:pos="3664"/>
+                <w:tab w:val="left" w:pos="4580"/>
+                <w:tab w:val="left" w:pos="5496"/>
+                <w:tab w:val="left" w:pos="6412"/>
+                <w:tab w:val="left" w:pos="7328"/>
+                <w:tab w:val="left" w:pos="8244"/>
+                <w:tab w:val="left" w:pos="9160"/>
+                <w:tab w:val="left" w:pos="10076"/>
+                <w:tab w:val="left" w:pos="10992"/>
+                <w:tab w:val="left" w:pos="11908"/>
+                <w:tab w:val="left" w:pos="12824"/>
+                <w:tab w:val="left" w:pos="13740"/>
+                <w:tab w:val="left" w:pos="14656"/>
+              </w:tabs>
+            </w:pPr>
+            <w:r>
+              <w:object w:dxaOrig="9270" w:dyaOrig="3435">
+                <v:shape id="_x0000_i1036" type="#_x0000_t75" style="width:453pt;height:168pt" o:ole="">
+                  <v:imagedata r:id="rId26" o:title=""/>
+                </v:shape>
+                <o:OLEObject Type="Embed" ProgID="PBrush" ShapeID="_x0000_i1036" DrawAspect="Content" ObjectID="_1617459179" r:id="rId27"/>
+              </w:object>
+            </w:r>
+          </w:p>
+        </w:tc>
+      </w:tr>
+      <w:tr>
+        <w:tc>
+          <w:tcPr>
+            <w:tcW w:w="9288" w:type="dxa"/>
+            <w:gridSpan w:val="2"/>
+          </w:tcPr>
+          <w:p>
+            <w:pPr>
+              <w:tabs>
+                <w:tab w:val="left" w:pos="916"/>
+                <w:tab w:val="left" w:pos="1832"/>
+                <w:tab w:val="left" w:pos="2748"/>
+                <w:tab w:val="left" w:pos="3664"/>
+                <w:tab w:val="left" w:pos="4580"/>
+                <w:tab w:val="left" w:pos="5496"/>
+                <w:tab w:val="left" w:pos="6412"/>
+                <w:tab w:val="left" w:pos="7328"/>
+                <w:tab w:val="left" w:pos="8244"/>
+                <w:tab w:val="left" w:pos="9160"/>
+                <w:tab w:val="left" w:pos="10076"/>
+                <w:tab w:val="left" w:pos="10992"/>
+                <w:tab w:val="left" w:pos="11908"/>
+                <w:tab w:val="left" w:pos="12824"/>
+                <w:tab w:val="left" w:pos="13740"/>
+                <w:tab w:val="left" w:pos="14656"/>
+              </w:tabs>
+              <w:rPr>
+                <w:rFonts w:eastAsia="Times New Roman" w:cs="Courier New"/>
+                <w:lang w:val="en-US" w:eastAsia="de-DE"/>
+              </w:rPr>
+            </w:pPr>
+            <w:r>
+              <w:object w:dxaOrig="9255" w:dyaOrig="3360">
+                <v:shape id="_x0000_i1032" type="#_x0000_t75" style="width:453.75pt;height:165pt" o:ole="">
+                  <v:imagedata r:id="rId28" o:title=""/>
+                </v:shape>
+                <o:OLEObject Type="Embed" ProgID="PBrush" ShapeID="_x0000_i1032" DrawAspect="Content" ObjectID="_1617459180" r:id="rId29"/>
+              </w:object>
+            </w:r>
+          </w:p>
+        </w:tc>
+      </w:tr>
+      <w:tr>
+        <w:tc>
+          <w:tcPr>
+            <w:tcW w:w="9288" w:type="dxa"/>
+            <w:gridSpan w:val="2"/>
+          </w:tcPr>
+          <w:p>
+            <w:pPr>
+              <w:tabs>
+                <w:tab w:val="left" w:pos="916"/>
+                <w:tab w:val="left" w:pos="1832"/>
+                <w:tab w:val="left" w:pos="2748"/>
+                <w:tab w:val="left" w:pos="3664"/>
+                <w:tab w:val="left" w:pos="4580"/>
+                <w:tab w:val="left" w:pos="5496"/>
+                <w:tab w:val="left" w:pos="6412"/>
+                <w:tab w:val="left" w:pos="7328"/>
+                <w:tab w:val="left" w:pos="8244"/>
+                <w:tab w:val="left" w:pos="9160"/>
+                <w:tab w:val="left" w:pos="10076"/>
+                <w:tab w:val="left" w:pos="10992"/>
+                <w:tab w:val="left" w:pos="11908"/>
+                <w:tab w:val="left" w:pos="12824"/>
+                <w:tab w:val="left" w:pos="13740"/>
+                <w:tab w:val="left" w:pos="14656"/>
+              </w:tabs>
+            </w:pPr>
+            <w:r>
+              <w:object w:dxaOrig="9270" w:dyaOrig="3390">
+                <v:shape id="_x0000_i1033" type="#_x0000_t75" style="width:453pt;height:165.75pt" o:ole="">
+                  <v:imagedata r:id="rId30" o:title=""/>
+                </v:shape>
+                <o:OLEObject Type="Embed" ProgID="PBrush" ShapeID="_x0000_i1033" DrawAspect="Content" ObjectID="_1617459181" r:id="rId31"/>
               </w:object>
             </w:r>
           </w:p>
@@ -2112,8 +2448,6 @@
           <w:lang w:val="en-US" w:eastAsia="de-DE"/>
         </w:rPr>
       </w:pPr>
-      <w:bookmarkStart w:id="0" w:name="_GoBack"/>
-      <w:bookmarkEnd w:id="0"/>
     </w:p>
     <w:sectPr>
       <w:pgSz w:w="11906" w:h="16838"/>

</xml_diff>